<commit_message>
updated final project diary, added other members' part
</commit_message>
<xml_diff>
--- a/Documents/Semester2/Project_Diary/Final_Project_Diary_Group01_V3.docx
+++ b/Documents/Semester2/Project_Diary/Final_Project_Diary_Group01_V3.docx
@@ -2939,13 +2939,7 @@
         <w:rPr>
           <w:lang w:val="de-AT"/>
         </w:rPr>
-        <w:t>Koller Lukas</w:t>
-      </w:r>
-      <w:r>
-        <w:rPr>
-          <w:lang w:val="de-AT"/>
-        </w:rPr>
-        <w:t xml:space="preserve">, </w:t>
+        <w:t xml:space="preserve">Koller Lukas, </w:t>
       </w:r>
       <w:r>
         <w:rPr>
@@ -4211,6 +4205,9 @@
         <w:spacing w:after="0" w:line="259" w:lineRule="auto"/>
         <w:ind w:left="0" w:right="797" w:firstLine="0"/>
         <w:jc w:val="right"/>
+        <w:rPr>
+          <w:lang w:val="en-GB"/>
+        </w:rPr>
       </w:pPr>
       <w:r>
         <w:rPr>
@@ -4251,6 +4248,9 @@
         </w:drawing>
       </w:r>
       <w:r>
+        <w:rPr>
+          <w:lang w:val="en-GB"/>
+        </w:rPr>
         <w:t xml:space="preserve"> </w:t>
       </w:r>
     </w:p>
@@ -4258,8 +4258,14 @@
       <w:pPr>
         <w:spacing w:after="0" w:line="259" w:lineRule="auto"/>
         <w:ind w:left="142" w:firstLine="0"/>
-      </w:pPr>
-      <w:r>
+        <w:rPr>
+          <w:lang w:val="en-GB"/>
+        </w:rPr>
+      </w:pPr>
+      <w:r>
+        <w:rPr>
+          <w:lang w:val="en-GB"/>
+        </w:rPr>
         <w:t xml:space="preserve"> </w:t>
       </w:r>
     </w:p>
@@ -4267,8 +4273,14 @@
       <w:pPr>
         <w:spacing w:after="0" w:line="259" w:lineRule="auto"/>
         <w:ind w:left="142" w:firstLine="0"/>
-      </w:pPr>
-      <w:r>
+        <w:rPr>
+          <w:lang w:val="en-GB"/>
+        </w:rPr>
+      </w:pPr>
+      <w:r>
+        <w:rPr>
+          <w:lang w:val="en-GB"/>
+        </w:rPr>
         <w:t xml:space="preserve"> </w:t>
       </w:r>
     </w:p>
@@ -4276,8 +4288,14 @@
       <w:pPr>
         <w:spacing w:after="0" w:line="259" w:lineRule="auto"/>
         <w:ind w:left="142" w:firstLine="0"/>
-      </w:pPr>
-      <w:r>
+        <w:rPr>
+          <w:lang w:val="en-GB"/>
+        </w:rPr>
+      </w:pPr>
+      <w:r>
+        <w:rPr>
+          <w:lang w:val="en-GB"/>
+        </w:rPr>
         <w:lastRenderedPageBreak/>
         <w:t xml:space="preserve"> </w:t>
       </w:r>
@@ -4286,8 +4304,14 @@
       <w:pPr>
         <w:spacing w:after="0" w:line="259" w:lineRule="auto"/>
         <w:ind w:left="142" w:firstLine="0"/>
-      </w:pPr>
-      <w:r>
+        <w:rPr>
+          <w:lang w:val="en-GB"/>
+        </w:rPr>
+      </w:pPr>
+      <w:r>
+        <w:rPr>
+          <w:lang w:val="en-GB"/>
+        </w:rPr>
         <w:t xml:space="preserve"> </w:t>
       </w:r>
     </w:p>
@@ -4826,14 +4850,12 @@
           <w:lang w:val="en-GB"/>
         </w:rPr>
       </w:pPr>
-      <w:proofErr w:type="spellStart"/>
       <w:r>
         <w:rPr>
           <w:rStyle w:val="berschrift2Zchn"/>
         </w:rPr>
-        <w:t>Modifications</w:t>
-      </w:r>
-      <w:proofErr w:type="spellEnd"/>
+        <w:t>Challenges</w:t>
+      </w:r>
     </w:p>
     <w:p>
       <w:pPr>
@@ -5154,6 +5176,406 @@
     </w:p>
     <w:p>
       <w:pPr>
+        <w:pStyle w:val="berschrift2"/>
+        <w:rPr>
+          <w:lang w:val="en-GB"/>
+        </w:rPr>
+      </w:pPr>
+      <w:r>
+        <w:rPr>
+          <w:lang w:val="en-GB"/>
+        </w:rPr>
+        <w:t>Reset Password &amp; Wiki-Page</w:t>
+      </w:r>
+    </w:p>
+    <w:p>
+      <w:pPr>
+        <w:spacing w:after="160" w:line="259" w:lineRule="auto"/>
+        <w:ind w:left="0" w:firstLine="0"/>
+        <w:rPr>
+          <w:lang w:val="en-GB"/>
+        </w:rPr>
+      </w:pPr>
+    </w:p>
+    <w:p>
+      <w:pPr>
+        <w:rPr>
+          <w:rFonts w:ascii="Calibri" w:eastAsia="Calibri" w:hAnsi="Calibri" w:cs="Times New Roman"/>
+          <w:color w:val="auto"/>
+          <w:sz w:val="22"/>
+          <w:lang w:val="en-US"/>
+        </w:rPr>
+      </w:pPr>
+      <w:r>
+        <w:rPr>
+          <w:lang w:val="en-US"/>
+        </w:rPr>
+        <w:t>My goal this semester was to finish the Forgot password function, which we started to implement in the last semester. I created a Forgot password button on the login page and when user clicks on it, the new page is loaded on which user needs to insert his email address used when creating account.</w:t>
+      </w:r>
+    </w:p>
+    <w:p>
+      <w:pPr>
+        <w:jc w:val="center"/>
+        <w:rPr>
+          <w:lang w:val="de-AT"/>
+        </w:rPr>
+      </w:pPr>
+      <w:r>
+        <w:rPr>
+          <w:noProof/>
+        </w:rPr>
+        <w:drawing>
+          <wp:inline distT="0" distB="0" distL="0" distR="0" wp14:anchorId="6EFD5C62" wp14:editId="6DB36200">
+            <wp:extent cx="4356100" cy="3949700"/>
+            <wp:effectExtent l="0" t="0" r="6350" b="0"/>
+            <wp:docPr id="12" name="Grafik 12"/>
+            <wp:cNvGraphicFramePr>
+              <a:graphicFrameLocks xmlns:a="http://schemas.openxmlformats.org/drawingml/2006/main" noChangeAspect="1"/>
+            </wp:cNvGraphicFramePr>
+            <a:graphic xmlns:a="http://schemas.openxmlformats.org/drawingml/2006/main">
+              <a:graphicData uri="http://schemas.openxmlformats.org/drawingml/2006/picture">
+                <pic:pic xmlns:pic="http://schemas.openxmlformats.org/drawingml/2006/picture">
+                  <pic:nvPicPr>
+                    <pic:cNvPr id="0" name="Grafik 1"/>
+                    <pic:cNvPicPr>
+                      <a:picLocks noChangeAspect="1" noChangeArrowheads="1"/>
+                    </pic:cNvPicPr>
+                  </pic:nvPicPr>
+                  <pic:blipFill>
+                    <a:blip r:embed="rId23">
+                      <a:extLst>
+                        <a:ext uri="{28A0092B-C50C-407E-A947-70E740481C1C}">
+                          <a14:useLocalDpi xmlns:a14="http://schemas.microsoft.com/office/drawing/2010/main" val="0"/>
+                        </a:ext>
+                      </a:extLst>
+                    </a:blip>
+                    <a:srcRect/>
+                    <a:stretch>
+                      <a:fillRect/>
+                    </a:stretch>
+                  </pic:blipFill>
+                  <pic:spPr bwMode="auto">
+                    <a:xfrm>
+                      <a:off x="0" y="0"/>
+                      <a:ext cx="4356100" cy="3949700"/>
+                    </a:xfrm>
+                    <a:prstGeom prst="rect">
+                      <a:avLst/>
+                    </a:prstGeom>
+                    <a:noFill/>
+                    <a:ln>
+                      <a:noFill/>
+                    </a:ln>
+                  </pic:spPr>
+                </pic:pic>
+              </a:graphicData>
+            </a:graphic>
+          </wp:inline>
+        </w:drawing>
+      </w:r>
+    </w:p>
+    <w:p>
+      <w:pPr>
+        <w:rPr>
+          <w:lang w:val="en-US"/>
+        </w:rPr>
+      </w:pPr>
+      <w:r>
+        <w:rPr>
+          <w:lang w:val="en-US"/>
+        </w:rPr>
+        <w:t xml:space="preserve">After inserting his email address, user will get an email from git-game mail </w:t>
+      </w:r>
+      <w:proofErr w:type="gramStart"/>
+      <w:r>
+        <w:rPr>
+          <w:lang w:val="en-US"/>
+        </w:rPr>
+        <w:t>address</w:t>
+      </w:r>
+      <w:proofErr w:type="gramEnd"/>
+      <w:r>
+        <w:rPr>
+          <w:lang w:val="en-US"/>
+        </w:rPr>
+        <w:t xml:space="preserve"> and he will get the token in mail body. Using this token, user will generate new password, which will be hashed and saved in the database. After data, user will be automatically </w:t>
+      </w:r>
+      <w:proofErr w:type="spellStart"/>
+      <w:r>
+        <w:rPr>
+          <w:lang w:val="en-US"/>
+        </w:rPr>
+        <w:t>loged</w:t>
+      </w:r>
+      <w:proofErr w:type="spellEnd"/>
+      <w:r>
+        <w:rPr>
+          <w:lang w:val="en-US"/>
+        </w:rPr>
+        <w:t xml:space="preserve"> in, and next time, when he wants to log himself, he will use the new password.</w:t>
+      </w:r>
+    </w:p>
+    <w:p>
+      <w:pPr>
+        <w:rPr>
+          <w:lang w:val="en-US"/>
+        </w:rPr>
+      </w:pPr>
+      <w:r>
+        <w:rPr>
+          <w:lang w:val="en-US"/>
+        </w:rPr>
+        <w:t xml:space="preserve">Second goal for this semester was to implement the wiki page. That will provide more information about the git </w:t>
+      </w:r>
+      <w:proofErr w:type="gramStart"/>
+      <w:r>
+        <w:rPr>
+          <w:lang w:val="en-US"/>
+        </w:rPr>
+        <w:t>functions</w:t>
+      </w:r>
+      <w:proofErr w:type="gramEnd"/>
+      <w:r>
+        <w:rPr>
+          <w:lang w:val="en-US"/>
+        </w:rPr>
+        <w:t xml:space="preserve"> and it will help user to solve the tasks. </w:t>
+      </w:r>
+    </w:p>
+    <w:p>
+      <w:pPr>
+        <w:rPr>
+          <w:lang w:val="en-US"/>
+        </w:rPr>
+      </w:pPr>
+      <w:r>
+        <w:rPr>
+          <w:lang w:val="en-US"/>
+        </w:rPr>
+        <w:t xml:space="preserve">The idea was that the wiki page should be always easily accessible. That is why I implemented it as a search bar on the top of every page in the app. </w:t>
+      </w:r>
+    </w:p>
+    <w:p>
+      <w:pPr>
+        <w:jc w:val="both"/>
+        <w:rPr>
+          <w:lang w:val="de-AT"/>
+        </w:rPr>
+      </w:pPr>
+      <w:r>
+        <w:rPr>
+          <w:noProof/>
+        </w:rPr>
+        <w:lastRenderedPageBreak/>
+        <w:drawing>
+          <wp:inline distT="0" distB="0" distL="0" distR="0" wp14:anchorId="08CDFC43" wp14:editId="40F097CE">
+            <wp:extent cx="5765800" cy="908050"/>
+            <wp:effectExtent l="0" t="0" r="6350" b="6350"/>
+            <wp:docPr id="6" name="Grafik 6"/>
+            <wp:cNvGraphicFramePr>
+              <a:graphicFrameLocks xmlns:a="http://schemas.openxmlformats.org/drawingml/2006/main" noChangeAspect="1"/>
+            </wp:cNvGraphicFramePr>
+            <a:graphic xmlns:a="http://schemas.openxmlformats.org/drawingml/2006/main">
+              <a:graphicData uri="http://schemas.openxmlformats.org/drawingml/2006/picture">
+                <pic:pic xmlns:pic="http://schemas.openxmlformats.org/drawingml/2006/picture">
+                  <pic:nvPicPr>
+                    <pic:cNvPr id="0" name="Grafik 2"/>
+                    <pic:cNvPicPr>
+                      <a:picLocks noChangeAspect="1" noChangeArrowheads="1"/>
+                    </pic:cNvPicPr>
+                  </pic:nvPicPr>
+                  <pic:blipFill>
+                    <a:blip r:embed="rId24" cstate="print">
+                      <a:extLst>
+                        <a:ext uri="{28A0092B-C50C-407E-A947-70E740481C1C}">
+                          <a14:useLocalDpi xmlns:a14="http://schemas.microsoft.com/office/drawing/2010/main" val="0"/>
+                        </a:ext>
+                      </a:extLst>
+                    </a:blip>
+                    <a:srcRect/>
+                    <a:stretch>
+                      <a:fillRect/>
+                    </a:stretch>
+                  </pic:blipFill>
+                  <pic:spPr bwMode="auto">
+                    <a:xfrm>
+                      <a:off x="0" y="0"/>
+                      <a:ext cx="5765800" cy="908050"/>
+                    </a:xfrm>
+                    <a:prstGeom prst="rect">
+                      <a:avLst/>
+                    </a:prstGeom>
+                    <a:noFill/>
+                    <a:ln>
+                      <a:noFill/>
+                    </a:ln>
+                  </pic:spPr>
+                </pic:pic>
+              </a:graphicData>
+            </a:graphic>
+          </wp:inline>
+        </w:drawing>
+      </w:r>
+    </w:p>
+    <w:p>
+      <w:pPr>
+        <w:jc w:val="both"/>
+        <w:rPr>
+          <w:lang w:val="en-US"/>
+        </w:rPr>
+      </w:pPr>
+      <w:r>
+        <w:rPr>
+          <w:lang w:val="en-US"/>
+        </w:rPr>
+        <w:t xml:space="preserve">The search bar has a functionality as a full text search bar. So, if user is not completely sure, how the function is called, he can probably type just few letters and he will get all the results associated to these letters. Finally, if user wants to see all the information on the wiki </w:t>
+      </w:r>
+      <w:proofErr w:type="gramStart"/>
+      <w:r>
+        <w:rPr>
+          <w:lang w:val="en-US"/>
+        </w:rPr>
+        <w:t>page</w:t>
+      </w:r>
+      <w:proofErr w:type="gramEnd"/>
+      <w:r>
+        <w:rPr>
+          <w:lang w:val="en-US"/>
+        </w:rPr>
+        <w:t xml:space="preserve"> he can just click the search button without any text inserted. </w:t>
+      </w:r>
+    </w:p>
+    <w:p>
+      <w:pPr>
+        <w:jc w:val="both"/>
+        <w:rPr>
+          <w:lang w:val="de-AT"/>
+        </w:rPr>
+      </w:pPr>
+      <w:r>
+        <w:rPr>
+          <w:noProof/>
+        </w:rPr>
+        <w:drawing>
+          <wp:inline distT="0" distB="0" distL="0" distR="0" wp14:anchorId="6153561A" wp14:editId="6DA8027A">
+            <wp:extent cx="5759450" cy="3289300"/>
+            <wp:effectExtent l="0" t="0" r="0" b="6350"/>
+            <wp:docPr id="4" name="Grafik 4"/>
+            <wp:cNvGraphicFramePr>
+              <a:graphicFrameLocks xmlns:a="http://schemas.openxmlformats.org/drawingml/2006/main" noChangeAspect="1"/>
+            </wp:cNvGraphicFramePr>
+            <a:graphic xmlns:a="http://schemas.openxmlformats.org/drawingml/2006/main">
+              <a:graphicData uri="http://schemas.openxmlformats.org/drawingml/2006/picture">
+                <pic:pic xmlns:pic="http://schemas.openxmlformats.org/drawingml/2006/picture">
+                  <pic:nvPicPr>
+                    <pic:cNvPr id="0" name="Grafik 3"/>
+                    <pic:cNvPicPr>
+                      <a:picLocks noChangeAspect="1" noChangeArrowheads="1"/>
+                    </pic:cNvPicPr>
+                  </pic:nvPicPr>
+                  <pic:blipFill>
+                    <a:blip r:embed="rId25" cstate="print">
+                      <a:extLst>
+                        <a:ext uri="{28A0092B-C50C-407E-A947-70E740481C1C}">
+                          <a14:useLocalDpi xmlns:a14="http://schemas.microsoft.com/office/drawing/2010/main" val="0"/>
+                        </a:ext>
+                      </a:extLst>
+                    </a:blip>
+                    <a:srcRect/>
+                    <a:stretch>
+                      <a:fillRect/>
+                    </a:stretch>
+                  </pic:blipFill>
+                  <pic:spPr bwMode="auto">
+                    <a:xfrm>
+                      <a:off x="0" y="0"/>
+                      <a:ext cx="5759450" cy="3289300"/>
+                    </a:xfrm>
+                    <a:prstGeom prst="rect">
+                      <a:avLst/>
+                    </a:prstGeom>
+                    <a:noFill/>
+                    <a:ln>
+                      <a:noFill/>
+                    </a:ln>
+                  </pic:spPr>
+                </pic:pic>
+              </a:graphicData>
+            </a:graphic>
+          </wp:inline>
+        </w:drawing>
+      </w:r>
+    </w:p>
+    <w:p>
+      <w:pPr>
+        <w:jc w:val="both"/>
+        <w:rPr>
+          <w:lang w:val="en-US"/>
+        </w:rPr>
+      </w:pPr>
+    </w:p>
+    <w:p>
+      <w:pPr>
+        <w:jc w:val="both"/>
+        <w:rPr>
+          <w:lang w:val="en-US"/>
+        </w:rPr>
+      </w:pPr>
+      <w:r>
+        <w:rPr>
+          <w:lang w:val="en-US"/>
+        </w:rPr>
+        <w:t xml:space="preserve">All the functions are inserted in the boxes as on the main page with the show more info button on the right side. If the button is clicked, the box will be </w:t>
+      </w:r>
+      <w:proofErr w:type="gramStart"/>
+      <w:r>
+        <w:rPr>
+          <w:lang w:val="en-US"/>
+        </w:rPr>
+        <w:t>expended</w:t>
+      </w:r>
+      <w:proofErr w:type="gramEnd"/>
+      <w:r>
+        <w:rPr>
+          <w:lang w:val="en-US"/>
+        </w:rPr>
+        <w:t xml:space="preserve"> and the additional info will be shown.</w:t>
+      </w:r>
+    </w:p>
+    <w:p>
+      <w:pPr>
+        <w:jc w:val="both"/>
+        <w:rPr>
+          <w:lang w:val="en-GB"/>
+        </w:rPr>
+      </w:pPr>
+      <w:r>
+        <w:rPr>
+          <w:lang w:val="en-US"/>
+        </w:rPr>
+        <w:t>For now, the wiki page is working as two-dimensional array with hardcoded text inside of those. Maybe, the goal for the next semester will be to optimize it and save all the functions and descriptions in the database, so it will be easier to expand the list.</w:t>
+      </w:r>
+    </w:p>
+    <w:p>
+      <w:pPr>
+        <w:spacing w:after="160" w:line="259" w:lineRule="auto"/>
+        <w:ind w:left="0" w:firstLine="0"/>
+        <w:rPr>
+          <w:lang w:val="en-GB"/>
+        </w:rPr>
+      </w:pPr>
+    </w:p>
+    <w:p>
+      <w:pPr>
+        <w:spacing w:after="160" w:line="259" w:lineRule="auto"/>
+        <w:ind w:left="0" w:firstLine="0"/>
+        <w:rPr>
+          <w:lang w:val="en-GB"/>
+        </w:rPr>
+      </w:pPr>
+    </w:p>
+    <w:p>
+      <w:pPr>
         <w:spacing w:after="160" w:line="259" w:lineRule="auto"/>
         <w:ind w:left="0" w:firstLine="0"/>
         <w:rPr>
@@ -5277,7 +5699,7 @@
         </w:rPr>
         <w:t xml:space="preserve"> (</w:t>
       </w:r>
-      <w:hyperlink r:id="rId23">
+      <w:hyperlink r:id="rId26">
         <w:r>
           <w:rPr>
             <w:color w:val="ADB9CA"/>
@@ -5287,7 +5709,7 @@
           <w:t>https://github.com/farhansaifee/Git-Game</w:t>
         </w:r>
       </w:hyperlink>
-      <w:hyperlink r:id="rId24">
+      <w:hyperlink r:id="rId27">
         <w:r>
           <w:rPr>
             <w:color w:val="ACB8C9"/>
@@ -5323,6 +5745,9 @@
         <w:spacing w:after="0" w:line="259" w:lineRule="auto"/>
         <w:ind w:left="0" w:right="557" w:firstLine="0"/>
         <w:jc w:val="right"/>
+        <w:rPr>
+          <w:lang w:val="en-GB"/>
+        </w:rPr>
       </w:pPr>
       <w:r>
         <w:rPr>
@@ -5342,7 +5767,7 @@
                     <pic:cNvPicPr/>
                   </pic:nvPicPr>
                   <pic:blipFill>
-                    <a:blip r:embed="rId25"/>
+                    <a:blip r:embed="rId28"/>
                     <a:stretch>
                       <a:fillRect/>
                     </a:stretch>
@@ -5363,6 +5788,9 @@
         </w:drawing>
       </w:r>
       <w:r>
+        <w:rPr>
+          <w:lang w:val="en-GB"/>
+        </w:rPr>
         <w:t xml:space="preserve"> </w:t>
       </w:r>
     </w:p>
@@ -5370,8 +5798,14 @@
       <w:pPr>
         <w:spacing w:after="0" w:line="259" w:lineRule="auto"/>
         <w:ind w:left="142" w:firstLine="0"/>
-      </w:pPr>
-      <w:r>
+        <w:rPr>
+          <w:lang w:val="en-GB"/>
+        </w:rPr>
+      </w:pPr>
+      <w:r>
+        <w:rPr>
+          <w:lang w:val="en-GB"/>
+        </w:rPr>
         <w:t xml:space="preserve"> </w:t>
       </w:r>
     </w:p>
@@ -5554,7 +5988,7 @@
                           <pic:cNvPicPr/>
                         </pic:nvPicPr>
                         <pic:blipFill>
-                          <a:blip r:embed="rId26"/>
+                          <a:blip r:embed="rId29"/>
                           <a:stretch>
                             <a:fillRect/>
                           </a:stretch>
@@ -5691,7 +6125,7 @@
                   </v:textbox>
                 </v:rect>
                 <v:shape id="Picture 370" o:spid="_x0000_s1077" type="#_x0000_t75" style="position:absolute;left:3;top:1428;width:62040;height:33515;visibility:visible;mso-wrap-style:square" o:gfxdata="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">
-                  <v:imagedata r:id="rId27" o:title=""/>
+                  <v:imagedata r:id="rId30" o:title=""/>
                 </v:shape>
                 <v:shape id="Shape 371" o:spid="_x0000_s1078" style="position:absolute;left:32801;top:2196;width:4134;height:1797;visibility:visible;mso-wrap-style:square;v-text-anchor:top" coordsize="413385,179705" o:gfxdata="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" path="m,179705r413385,l413385,,,,,179705xe" filled="f" strokecolor="#c00000" strokeweight="2pt">
                   <v:path arrowok="t" textboxrect="0,0,413385,179705"/>
@@ -5707,8 +6141,14 @@
       <w:pPr>
         <w:spacing w:after="0" w:line="259" w:lineRule="auto"/>
         <w:ind w:left="142" w:firstLine="0"/>
-      </w:pPr>
-      <w:r>
+        <w:rPr>
+          <w:lang w:val="en-GB"/>
+        </w:rPr>
+      </w:pPr>
+      <w:r>
+        <w:rPr>
+          <w:lang w:val="en-GB"/>
+        </w:rPr>
         <w:t xml:space="preserve"> </w:t>
       </w:r>
     </w:p>
@@ -5716,8 +6156,14 @@
       <w:pPr>
         <w:spacing w:after="0" w:line="259" w:lineRule="auto"/>
         <w:ind w:left="142" w:firstLine="0"/>
-      </w:pPr>
-      <w:r>
+        <w:rPr>
+          <w:lang w:val="en-GB"/>
+        </w:rPr>
+      </w:pPr>
+      <w:r>
+        <w:rPr>
+          <w:lang w:val="en-GB"/>
+        </w:rPr>
         <w:t xml:space="preserve"> </w:t>
       </w:r>
     </w:p>
@@ -5725,8 +6171,14 @@
       <w:pPr>
         <w:spacing w:after="0" w:line="259" w:lineRule="auto"/>
         <w:ind w:left="142" w:firstLine="0"/>
-      </w:pPr>
-      <w:r>
+        <w:rPr>
+          <w:lang w:val="en-GB"/>
+        </w:rPr>
+      </w:pPr>
+      <w:r>
+        <w:rPr>
+          <w:lang w:val="en-GB"/>
+        </w:rPr>
         <w:t xml:space="preserve"> </w:t>
       </w:r>
     </w:p>
@@ -5734,8 +6186,14 @@
       <w:pPr>
         <w:spacing w:after="0" w:line="259" w:lineRule="auto"/>
         <w:ind w:left="142" w:firstLine="0"/>
-      </w:pPr>
-      <w:r>
+        <w:rPr>
+          <w:lang w:val="en-GB"/>
+        </w:rPr>
+      </w:pPr>
+      <w:r>
+        <w:rPr>
+          <w:lang w:val="en-GB"/>
+        </w:rPr>
         <w:t xml:space="preserve"> </w:t>
       </w:r>
     </w:p>
@@ -5743,8 +6201,14 @@
       <w:pPr>
         <w:spacing w:after="0" w:line="259" w:lineRule="auto"/>
         <w:ind w:left="142" w:firstLine="0"/>
-      </w:pPr>
-      <w:r>
+        <w:rPr>
+          <w:lang w:val="en-GB"/>
+        </w:rPr>
+      </w:pPr>
+      <w:r>
+        <w:rPr>
+          <w:lang w:val="en-GB"/>
+        </w:rPr>
         <w:t xml:space="preserve"> </w:t>
       </w:r>
     </w:p>
@@ -5752,8 +6216,14 @@
       <w:pPr>
         <w:spacing w:after="0" w:line="259" w:lineRule="auto"/>
         <w:ind w:left="142" w:firstLine="0"/>
-      </w:pPr>
-      <w:r>
+        <w:rPr>
+          <w:lang w:val="en-GB"/>
+        </w:rPr>
+      </w:pPr>
+      <w:r>
+        <w:rPr>
+          <w:lang w:val="en-GB"/>
+        </w:rPr>
         <w:t xml:space="preserve"> </w:t>
       </w:r>
     </w:p>
@@ -5761,8 +6231,14 @@
       <w:pPr>
         <w:spacing w:after="0" w:line="259" w:lineRule="auto"/>
         <w:ind w:left="142" w:firstLine="0"/>
-      </w:pPr>
-      <w:r>
+        <w:rPr>
+          <w:lang w:val="en-GB"/>
+        </w:rPr>
+      </w:pPr>
+      <w:r>
+        <w:rPr>
+          <w:lang w:val="en-GB"/>
+        </w:rPr>
         <w:lastRenderedPageBreak/>
         <w:t xml:space="preserve"> </w:t>
       </w:r>
@@ -5771,8 +6247,14 @@
       <w:pPr>
         <w:spacing w:after="0" w:line="259" w:lineRule="auto"/>
         <w:ind w:left="142" w:firstLine="0"/>
-      </w:pPr>
-      <w:r>
+        <w:rPr>
+          <w:lang w:val="en-GB"/>
+        </w:rPr>
+      </w:pPr>
+      <w:r>
+        <w:rPr>
+          <w:lang w:val="en-GB"/>
+        </w:rPr>
         <w:t xml:space="preserve"> </w:t>
       </w:r>
     </w:p>
@@ -5965,7 +6447,7 @@
                           <pic:cNvPicPr/>
                         </pic:nvPicPr>
                         <pic:blipFill>
-                          <a:blip r:embed="rId28"/>
+                          <a:blip r:embed="rId31"/>
                           <a:stretch>
                             <a:fillRect/>
                           </a:stretch>
@@ -6087,7 +6569,7 @@
                   </v:textbox>
                 </v:rect>
                 <v:shape id="Picture 400" o:spid="_x0000_s1083" type="#_x0000_t75" style="position:absolute;left:3;top:1427;width:62040;height:22968;visibility:visible;mso-wrap-style:square" o:gfxdata="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">
-                  <v:imagedata r:id="rId29" o:title=""/>
+                  <v:imagedata r:id="rId32" o:title=""/>
                 </v:shape>
                 <v:shape id="Shape 403" o:spid="_x0000_s1084" style="position:absolute;left:42491;top:6095;width:8090;height:8166;visibility:visible;mso-wrap-style:square;v-text-anchor:top" coordsize="808990,816610" o:gfxdata="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" path="m,816610r808990,l808990,,,,,816610xe" filled="f" strokecolor="#c00000" strokeweight="2pt">
                   <v:path arrowok="t" textboxrect="0,0,808990,816610"/>
@@ -6160,7 +6642,7 @@
                     <pic:cNvPicPr/>
                   </pic:nvPicPr>
                   <pic:blipFill>
-                    <a:blip r:embed="rId30"/>
+                    <a:blip r:embed="rId33"/>
                     <a:stretch>
                       <a:fillRect/>
                     </a:stretch>
@@ -6577,6 +7059,9 @@
         <w:spacing w:after="0" w:line="259" w:lineRule="auto"/>
         <w:ind w:left="0" w:right="4135" w:firstLine="0"/>
         <w:jc w:val="center"/>
+        <w:rPr>
+          <w:lang w:val="en-GB"/>
+        </w:rPr>
       </w:pPr>
       <w:r>
         <w:rPr>
@@ -6596,7 +7081,7 @@
                     <pic:cNvPicPr/>
                   </pic:nvPicPr>
                   <pic:blipFill>
-                    <a:blip r:embed="rId31"/>
+                    <a:blip r:embed="rId34"/>
                     <a:stretch>
                       <a:fillRect/>
                     </a:stretch>
@@ -6617,6 +7102,9 @@
         </w:drawing>
       </w:r>
       <w:r>
+        <w:rPr>
+          <w:lang w:val="en-GB"/>
+        </w:rPr>
         <w:t xml:space="preserve"> </w:t>
       </w:r>
     </w:p>
@@ -6624,8 +7112,14 @@
       <w:pPr>
         <w:spacing w:after="0" w:line="259" w:lineRule="auto"/>
         <w:ind w:left="142" w:firstLine="0"/>
-      </w:pPr>
-      <w:r>
+        <w:rPr>
+          <w:lang w:val="en-GB"/>
+        </w:rPr>
+      </w:pPr>
+      <w:r>
+        <w:rPr>
+          <w:lang w:val="en-GB"/>
+        </w:rPr>
         <w:t xml:space="preserve"> </w:t>
       </w:r>
     </w:p>
@@ -6643,7 +7137,7 @@
         </w:rPr>
         <w:t xml:space="preserve">Website-Link: </w:t>
       </w:r>
-      <w:hyperlink r:id="rId32">
+      <w:hyperlink r:id="rId35">
         <w:r>
           <w:rPr>
             <w:color w:val="ADB9CA"/>
@@ -6653,7 +7147,7 @@
           <w:t>https://git-game.000webhostapp.com</w:t>
         </w:r>
       </w:hyperlink>
-      <w:hyperlink r:id="rId33">
+      <w:hyperlink r:id="rId36">
         <w:r>
           <w:rPr>
             <w:lang w:val="en-GB"/>
@@ -6815,7 +7309,7 @@
                     <pic:cNvPicPr/>
                   </pic:nvPicPr>
                   <pic:blipFill>
-                    <a:blip r:embed="rId34"/>
+                    <a:blip r:embed="rId37"/>
                     <a:stretch>
                       <a:fillRect/>
                     </a:stretch>
@@ -6946,6 +7440,9 @@
         <w:spacing w:after="0" w:line="259" w:lineRule="auto"/>
         <w:ind w:left="0" w:right="568" w:firstLine="0"/>
         <w:jc w:val="right"/>
+        <w:rPr>
+          <w:lang w:val="en-GB"/>
+        </w:rPr>
       </w:pPr>
       <w:r>
         <w:rPr>
@@ -6965,7 +7462,7 @@
                     <pic:cNvPicPr/>
                   </pic:nvPicPr>
                   <pic:blipFill>
-                    <a:blip r:embed="rId35"/>
+                    <a:blip r:embed="rId38"/>
                     <a:stretch>
                       <a:fillRect/>
                     </a:stretch>
@@ -6986,6 +7483,9 @@
         </w:drawing>
       </w:r>
       <w:r>
+        <w:rPr>
+          <w:lang w:val="en-GB"/>
+        </w:rPr>
         <w:t xml:space="preserve"> </w:t>
       </w:r>
     </w:p>
@@ -6993,8 +7493,14 @@
       <w:pPr>
         <w:spacing w:after="0" w:line="259" w:lineRule="auto"/>
         <w:ind w:left="142" w:firstLine="0"/>
-      </w:pPr>
-      <w:r>
+        <w:rPr>
+          <w:lang w:val="en-GB"/>
+        </w:rPr>
+      </w:pPr>
+      <w:r>
+        <w:rPr>
+          <w:lang w:val="en-GB"/>
+        </w:rPr>
         <w:t xml:space="preserve"> </w:t>
       </w:r>
     </w:p>
@@ -7002,8 +7508,14 @@
       <w:pPr>
         <w:spacing w:after="0" w:line="259" w:lineRule="auto"/>
         <w:ind w:left="142" w:firstLine="0"/>
-      </w:pPr>
-      <w:r>
+        <w:rPr>
+          <w:lang w:val="en-GB"/>
+        </w:rPr>
+      </w:pPr>
+      <w:r>
+        <w:rPr>
+          <w:lang w:val="en-GB"/>
+        </w:rPr>
         <w:t xml:space="preserve"> </w:t>
       </w:r>
     </w:p>
@@ -7011,8 +7523,14 @@
       <w:pPr>
         <w:spacing w:after="0" w:line="259" w:lineRule="auto"/>
         <w:ind w:left="142" w:firstLine="0"/>
-      </w:pPr>
-      <w:r>
+        <w:rPr>
+          <w:lang w:val="en-GB"/>
+        </w:rPr>
+      </w:pPr>
+      <w:r>
+        <w:rPr>
+          <w:lang w:val="en-GB"/>
+        </w:rPr>
         <w:t xml:space="preserve"> </w:t>
       </w:r>
     </w:p>
@@ -7020,8 +7538,14 @@
       <w:pPr>
         <w:spacing w:after="0" w:line="259" w:lineRule="auto"/>
         <w:ind w:left="142" w:firstLine="0"/>
-      </w:pPr>
-      <w:r>
+        <w:rPr>
+          <w:lang w:val="en-GB"/>
+        </w:rPr>
+      </w:pPr>
+      <w:r>
+        <w:rPr>
+          <w:lang w:val="en-GB"/>
+        </w:rPr>
         <w:t xml:space="preserve"> </w:t>
       </w:r>
     </w:p>
@@ -7029,8 +7553,14 @@
       <w:pPr>
         <w:spacing w:after="0" w:line="259" w:lineRule="auto"/>
         <w:ind w:left="142" w:firstLine="0"/>
-      </w:pPr>
-      <w:r>
+        <w:rPr>
+          <w:lang w:val="en-GB"/>
+        </w:rPr>
+      </w:pPr>
+      <w:r>
+        <w:rPr>
+          <w:lang w:val="en-GB"/>
+        </w:rPr>
         <w:t xml:space="preserve"> </w:t>
       </w:r>
     </w:p>
@@ -7038,8 +7568,14 @@
       <w:pPr>
         <w:spacing w:after="0" w:line="259" w:lineRule="auto"/>
         <w:ind w:left="142" w:firstLine="0"/>
-      </w:pPr>
-      <w:r>
+        <w:rPr>
+          <w:lang w:val="en-GB"/>
+        </w:rPr>
+      </w:pPr>
+      <w:r>
+        <w:rPr>
+          <w:lang w:val="en-GB"/>
+        </w:rPr>
         <w:t xml:space="preserve"> </w:t>
       </w:r>
     </w:p>
@@ -7047,8 +7583,14 @@
       <w:pPr>
         <w:spacing w:after="0" w:line="259" w:lineRule="auto"/>
         <w:ind w:left="142" w:firstLine="0"/>
-      </w:pPr>
-      <w:r>
+        <w:rPr>
+          <w:lang w:val="en-GB"/>
+        </w:rPr>
+      </w:pPr>
+      <w:r>
+        <w:rPr>
+          <w:lang w:val="en-GB"/>
+        </w:rPr>
         <w:t xml:space="preserve"> </w:t>
       </w:r>
     </w:p>
@@ -7056,8 +7598,14 @@
       <w:pPr>
         <w:spacing w:after="0" w:line="259" w:lineRule="auto"/>
         <w:ind w:left="142" w:firstLine="0"/>
-      </w:pPr>
-      <w:r>
+        <w:rPr>
+          <w:lang w:val="en-GB"/>
+        </w:rPr>
+      </w:pPr>
+      <w:r>
+        <w:rPr>
+          <w:lang w:val="en-GB"/>
+        </w:rPr>
         <w:t xml:space="preserve"> </w:t>
       </w:r>
     </w:p>
@@ -7065,8 +7613,14 @@
       <w:pPr>
         <w:spacing w:after="0" w:line="259" w:lineRule="auto"/>
         <w:ind w:left="142" w:firstLine="0"/>
-      </w:pPr>
-      <w:r>
+        <w:rPr>
+          <w:lang w:val="en-GB"/>
+        </w:rPr>
+      </w:pPr>
+      <w:r>
+        <w:rPr>
+          <w:lang w:val="en-GB"/>
+        </w:rPr>
         <w:lastRenderedPageBreak/>
         <w:t xml:space="preserve"> </w:t>
       </w:r>
@@ -7075,10 +7629,14 @@
       <w:pPr>
         <w:spacing w:after="0" w:line="259" w:lineRule="auto"/>
         <w:ind w:left="142" w:firstLine="0"/>
+        <w:rPr>
+          <w:lang w:val="en-GB"/>
+        </w:rPr>
       </w:pPr>
       <w:r>
         <w:rPr>
           <w:b/>
+          <w:lang w:val="en-GB"/>
         </w:rPr>
         <w:t xml:space="preserve"> </w:t>
       </w:r>
@@ -7153,7 +7711,7 @@
                     <pic:cNvPicPr/>
                   </pic:nvPicPr>
                   <pic:blipFill>
-                    <a:blip r:embed="rId36"/>
+                    <a:blip r:embed="rId39"/>
                     <a:stretch>
                       <a:fillRect/>
                     </a:stretch>
@@ -7347,6 +7905,9 @@
         <w:spacing w:after="0" w:line="259" w:lineRule="auto"/>
         <w:ind w:left="0" w:firstLine="0"/>
         <w:jc w:val="right"/>
+        <w:rPr>
+          <w:lang w:val="en-GB"/>
+        </w:rPr>
       </w:pPr>
       <w:r>
         <w:rPr>
@@ -7366,7 +7927,7 @@
                     <pic:cNvPicPr/>
                   </pic:nvPicPr>
                   <pic:blipFill>
-                    <a:blip r:embed="rId37"/>
+                    <a:blip r:embed="rId40"/>
                     <a:stretch>
                       <a:fillRect/>
                     </a:stretch>
@@ -7387,6 +7948,9 @@
         </w:drawing>
       </w:r>
       <w:r>
+        <w:rPr>
+          <w:lang w:val="en-GB"/>
+        </w:rPr>
         <w:t xml:space="preserve"> </w:t>
       </w:r>
     </w:p>
@@ -7394,8 +7958,14 @@
       <w:pPr>
         <w:spacing w:after="0" w:line="259" w:lineRule="auto"/>
         <w:ind w:left="709" w:firstLine="0"/>
-      </w:pPr>
-      <w:r>
+        <w:rPr>
+          <w:lang w:val="en-GB"/>
+        </w:rPr>
+      </w:pPr>
+      <w:r>
+        <w:rPr>
+          <w:lang w:val="en-GB"/>
+        </w:rPr>
         <w:t xml:space="preserve"> </w:t>
       </w:r>
     </w:p>
@@ -7643,286 +8213,6 @@
     </w:p>
     <w:p>
       <w:pPr>
-        <w:spacing w:after="0" w:line="259" w:lineRule="auto"/>
-        <w:ind w:left="142" w:firstLine="0"/>
-        <w:rPr>
-          <w:lang w:val="en-GB"/>
-        </w:rPr>
-      </w:pPr>
-      <w:r>
-        <w:rPr>
-          <w:lang w:val="en-GB"/>
-        </w:rPr>
-        <w:t xml:space="preserve"> </w:t>
-      </w:r>
-    </w:p>
-    <w:p>
-      <w:pPr>
-        <w:spacing w:after="0" w:line="259" w:lineRule="auto"/>
-        <w:ind w:left="137"/>
-        <w:rPr>
-          <w:lang w:val="en-GB"/>
-        </w:rPr>
-      </w:pPr>
-      <w:r>
-        <w:rPr>
-          <w:b/>
-          <w:lang w:val="en-GB"/>
-        </w:rPr>
-        <w:t>Mohammad Farhan Saifee</w:t>
-      </w:r>
-      <w:r>
-        <w:rPr>
-          <w:lang w:val="en-GB"/>
-        </w:rPr>
-        <w:t xml:space="preserve">: </w:t>
-      </w:r>
-    </w:p>
-    <w:p>
-      <w:pPr>
-        <w:spacing w:after="0" w:line="259" w:lineRule="auto"/>
-        <w:ind w:left="142" w:firstLine="0"/>
-        <w:rPr>
-          <w:lang w:val="en-GB"/>
-        </w:rPr>
-      </w:pPr>
-      <w:r>
-        <w:rPr>
-          <w:lang w:val="en-GB"/>
-        </w:rPr>
-        <w:t xml:space="preserve"> </w:t>
-      </w:r>
-    </w:p>
-    <w:p>
-      <w:pPr>
-        <w:ind w:left="137" w:right="188"/>
-        <w:rPr>
-          <w:lang w:val="en-GB"/>
-        </w:rPr>
-      </w:pPr>
-      <w:r>
-        <w:rPr>
-          <w:lang w:val="en-GB"/>
-        </w:rPr>
-        <w:t xml:space="preserve">The topic of this project was very interesting and for me it was very exciting to develop an educational website for people who want to learn GIT in a fun way. </w:t>
-      </w:r>
-    </w:p>
-    <w:p>
-      <w:pPr>
-        <w:spacing w:after="0" w:line="259" w:lineRule="auto"/>
-        <w:ind w:left="142" w:firstLine="0"/>
-        <w:rPr>
-          <w:lang w:val="en-GB"/>
-        </w:rPr>
-      </w:pPr>
-      <w:r>
-        <w:rPr>
-          <w:lang w:val="en-GB"/>
-        </w:rPr>
-        <w:t xml:space="preserve"> </w:t>
-      </w:r>
-    </w:p>
-    <w:p>
-      <w:pPr>
-        <w:ind w:left="137" w:right="188"/>
-        <w:rPr>
-          <w:lang w:val="en-GB"/>
-        </w:rPr>
-      </w:pPr>
-      <w:r>
-        <w:rPr>
-          <w:lang w:val="en-GB"/>
-        </w:rPr>
-        <w:t xml:space="preserve">Throughout the project we as a team faced some challenges, but personally for me the biggest challenge was to create the Design at the beginning and during the implementation the </w:t>
-      </w:r>
-    </w:p>
-    <w:p>
-      <w:pPr>
-        <w:ind w:left="137" w:right="188"/>
-        <w:rPr>
-          <w:lang w:val="en-GB"/>
-        </w:rPr>
-      </w:pPr>
-      <w:proofErr w:type="gramStart"/>
-      <w:r>
-        <w:rPr>
-          <w:lang w:val="en-GB"/>
-        </w:rPr>
-        <w:t>Terminal</w:t>
-      </w:r>
-      <w:proofErr w:type="gramEnd"/>
-      <w:r>
-        <w:rPr>
-          <w:lang w:val="en-GB"/>
-        </w:rPr>
-        <w:t xml:space="preserve"> we had to create. It took a lot of time to implement the terminal and all things around it.</w:t>
-      </w:r>
-    </w:p>
-    <w:p>
-      <w:pPr>
-        <w:ind w:left="137" w:right="188"/>
-        <w:rPr>
-          <w:lang w:val="en-GB"/>
-        </w:rPr>
-      </w:pPr>
-    </w:p>
-    <w:p>
-      <w:pPr>
-        <w:ind w:left="137" w:right="188"/>
-        <w:rPr>
-          <w:lang w:val="en-GB"/>
-        </w:rPr>
-      </w:pPr>
-      <w:r>
-        <w:rPr>
-          <w:lang w:val="en-GB"/>
-        </w:rPr>
-        <w:t>In the 2</w:t>
-      </w:r>
-      <w:r>
-        <w:rPr>
-          <w:vertAlign w:val="superscript"/>
-          <w:lang w:val="en-GB"/>
-        </w:rPr>
-        <w:t>nd</w:t>
-      </w:r>
-      <w:r>
-        <w:rPr>
-          <w:lang w:val="en-GB"/>
-        </w:rPr>
-        <w:t xml:space="preserve"> semester there were almost no problems for me, just a little bit with the documentation.</w:t>
-      </w:r>
-    </w:p>
-    <w:p>
-      <w:pPr>
-        <w:spacing w:after="0" w:line="259" w:lineRule="auto"/>
-        <w:ind w:left="142" w:firstLine="0"/>
-        <w:rPr>
-          <w:lang w:val="en-GB"/>
-        </w:rPr>
-      </w:pPr>
-      <w:r>
-        <w:rPr>
-          <w:lang w:val="en-GB"/>
-        </w:rPr>
-        <w:t xml:space="preserve"> </w:t>
-      </w:r>
-    </w:p>
-    <w:p>
-      <w:pPr>
-        <w:ind w:left="137" w:right="188"/>
-        <w:rPr>
-          <w:lang w:val="en-GB"/>
-        </w:rPr>
-      </w:pPr>
-      <w:r>
-        <w:rPr>
-          <w:lang w:val="en-GB"/>
-        </w:rPr>
-        <w:t xml:space="preserve">Since we were only 2 members in this project, this semester we got 3 more and that made our job </w:t>
-      </w:r>
-      <w:r>
-        <w:rPr>
-          <w:lang w:val="en-GB"/>
-        </w:rPr>
-        <w:t xml:space="preserve">much easier. </w:t>
-      </w:r>
-    </w:p>
-    <w:p>
-      <w:pPr>
-        <w:spacing w:after="0" w:line="259" w:lineRule="auto"/>
-        <w:ind w:left="142" w:firstLine="0"/>
-        <w:rPr>
-          <w:lang w:val="en-GB"/>
-        </w:rPr>
-      </w:pPr>
-      <w:r>
-        <w:rPr>
-          <w:lang w:val="en-GB"/>
-        </w:rPr>
-        <w:t xml:space="preserve"> </w:t>
-      </w:r>
-    </w:p>
-    <w:p>
-      <w:pPr>
-        <w:ind w:left="137" w:right="188"/>
-        <w:rPr>
-          <w:lang w:val="en-GB"/>
-        </w:rPr>
-      </w:pPr>
-      <w:r>
-        <w:rPr>
-          <w:lang w:val="en-GB"/>
-        </w:rPr>
-        <w:t xml:space="preserve">I learned quite a few things during the last few months. To implement a terminal wasn’t only a big challenge, it was also a major thing I learned from this project. Besides that, I learned how to manage my time better now than I did in last semester and I feel like I am getting better and better with it. </w:t>
-      </w:r>
-    </w:p>
-    <w:p>
-      <w:pPr>
-        <w:spacing w:after="0" w:line="259" w:lineRule="auto"/>
-        <w:ind w:left="142" w:firstLine="0"/>
-        <w:rPr>
-          <w:lang w:val="en-GB"/>
-        </w:rPr>
-      </w:pPr>
-      <w:r>
-        <w:rPr>
-          <w:lang w:val="en-GB"/>
-        </w:rPr>
-        <w:t xml:space="preserve"> </w:t>
-      </w:r>
-    </w:p>
-    <w:p>
-      <w:pPr>
-        <w:ind w:left="137" w:right="188"/>
-        <w:rPr>
-          <w:lang w:val="en-GB"/>
-        </w:rPr>
-      </w:pPr>
-      <w:r>
-        <w:rPr>
-          <w:lang w:val="en-GB"/>
-        </w:rPr>
-        <w:t>A</w:t>
-      </w:r>
-      <w:r>
-        <w:rPr>
-          <w:lang w:val="en-GB"/>
-        </w:rPr>
-        <w:t xml:space="preserve">ll in </w:t>
-      </w:r>
-      <w:proofErr w:type="gramStart"/>
-      <w:r>
-        <w:rPr>
-          <w:lang w:val="en-GB"/>
-        </w:rPr>
-        <w:t>all</w:t>
-      </w:r>
-      <w:proofErr w:type="gramEnd"/>
-      <w:r>
-        <w:rPr>
-          <w:lang w:val="en-GB"/>
-        </w:rPr>
-        <w:t xml:space="preserve"> we as a team managed to finish our goals for this semester and we can’t wait to get going with this project. </w:t>
-      </w:r>
-    </w:p>
-    <w:p>
-      <w:pPr>
-        <w:spacing w:after="160" w:line="259" w:lineRule="auto"/>
-        <w:ind w:left="0" w:firstLine="0"/>
-        <w:rPr>
-          <w:lang w:val="en-GB"/>
-        </w:rPr>
-      </w:pPr>
-      <w:r>
-        <w:rPr>
-          <w:lang w:val="en-GB"/>
-        </w:rPr>
-        <w:br w:type="page"/>
-      </w:r>
-    </w:p>
-    <w:p>
-      <w:pPr>
         <w:ind w:left="137" w:right="188"/>
         <w:rPr>
           <w:lang w:val="en-GB"/>
@@ -7934,7 +8224,6 @@
           <w:bCs/>
           <w:lang w:val="en-GB"/>
         </w:rPr>
-        <w:lastRenderedPageBreak/>
         <w:t xml:space="preserve">Arber </w:t>
       </w:r>
       <w:proofErr w:type="spellStart"/>
@@ -8125,6 +8414,186 @@
         </w:rPr>
         <w:t>It was fun reading the code of another colleague and then trying to understand it and amend it. It was different than changing your code, and I think it is a necessary experience to have, especially in IT.</w:t>
       </w:r>
+    </w:p>
+    <w:p>
+      <w:pPr>
+        <w:ind w:left="137" w:right="188"/>
+        <w:rPr>
+          <w:lang w:val="en-GB"/>
+        </w:rPr>
+      </w:pPr>
+    </w:p>
+    <w:p>
+      <w:pPr>
+        <w:ind w:left="137" w:right="188"/>
+        <w:rPr>
+          <w:lang w:val="en-GB"/>
+        </w:rPr>
+      </w:pPr>
+      <w:r>
+        <w:rPr>
+          <w:b/>
+          <w:bCs/>
+          <w:lang w:val="en-GB"/>
+        </w:rPr>
+        <w:t xml:space="preserve">Lukas </w:t>
+      </w:r>
+      <w:proofErr w:type="spellStart"/>
+      <w:r>
+        <w:rPr>
+          <w:b/>
+          <w:bCs/>
+          <w:lang w:val="en-GB"/>
+        </w:rPr>
+        <w:t>Grassl</w:t>
+      </w:r>
+      <w:proofErr w:type="spellEnd"/>
+      <w:r>
+        <w:rPr>
+          <w:lang w:val="en-GB"/>
+        </w:rPr>
+        <w:t>:</w:t>
+      </w:r>
+    </w:p>
+    <w:p>
+      <w:pPr>
+        <w:ind w:left="137" w:right="188"/>
+        <w:rPr>
+          <w:lang w:val="en-GB"/>
+        </w:rPr>
+      </w:pPr>
+    </w:p>
+    <w:p>
+      <w:pPr>
+        <w:rPr>
+          <w:rFonts w:eastAsia="Noto Serif CJK SC" w:cs="Lohit Devanagari"/>
+          <w:color w:val="auto"/>
+          <w:lang w:val="en-GB"/>
+        </w:rPr>
+      </w:pPr>
+      <w:r>
+        <w:rPr>
+          <w:lang w:val="en-GB"/>
+        </w:rPr>
+        <w:t xml:space="preserve">I only joined the project group this semester, so I needed the first part of the semester to get comfortable with the website and how everything worked together. There were some problems on my end with the </w:t>
+      </w:r>
+      <w:proofErr w:type="spellStart"/>
+      <w:r>
+        <w:rPr>
+          <w:lang w:val="en-GB"/>
+        </w:rPr>
+        <w:t>set up</w:t>
+      </w:r>
+      <w:proofErr w:type="spellEnd"/>
+      <w:r>
+        <w:rPr>
+          <w:lang w:val="en-GB"/>
+        </w:rPr>
+        <w:t xml:space="preserve"> of the database, which took me some time to fix. Only after I got everything running on my </w:t>
+      </w:r>
+      <w:proofErr w:type="gramStart"/>
+      <w:r>
+        <w:rPr>
+          <w:lang w:val="en-GB"/>
+        </w:rPr>
+        <w:t>machine</w:t>
+      </w:r>
+      <w:proofErr w:type="gramEnd"/>
+      <w:r>
+        <w:rPr>
+          <w:lang w:val="en-GB"/>
+        </w:rPr>
+        <w:t xml:space="preserve"> I could start doing new features for the website.</w:t>
+      </w:r>
+    </w:p>
+    <w:p>
+      <w:pPr>
+        <w:rPr>
+          <w:lang w:val="en-GB"/>
+        </w:rPr>
+      </w:pPr>
+    </w:p>
+    <w:p>
+      <w:pPr>
+        <w:rPr>
+          <w:lang w:val="en-GB"/>
+        </w:rPr>
+      </w:pPr>
+      <w:r>
+        <w:rPr>
+          <w:lang w:val="en-GB"/>
+        </w:rPr>
+        <w:t xml:space="preserve">One of the tasks I was responsible for was to create new challenges. The group had already created one set of tasks in the last semester, covering the absolute basics of Git. I tried to expand </w:t>
+      </w:r>
+      <w:r>
+        <w:rPr>
+          <w:lang w:val="en-GB"/>
+        </w:rPr>
+        <w:lastRenderedPageBreak/>
+        <w:t>these by adding tasks about branching and some other features. The focus was on making them solvable, but not too easy as well.</w:t>
+      </w:r>
+    </w:p>
+    <w:p>
+      <w:pPr>
+        <w:rPr>
+          <w:lang w:val="en-GB"/>
+        </w:rPr>
+      </w:pPr>
+    </w:p>
+    <w:p>
+      <w:pPr>
+        <w:rPr>
+          <w:lang w:val="en-GB"/>
+        </w:rPr>
+      </w:pPr>
+      <w:r>
+        <w:rPr>
+          <w:lang w:val="en-GB"/>
+        </w:rPr>
+        <w:t xml:space="preserve">Eventually, the website is supposed to be hosted on the FHTW web servers, so we had to ask the IT support for web space with PHP and a MySQL database on it. Once I received an answer, I tried to transfer the whole project to run there. After that, one could view the login page of our website, but the connection to the database could not be established. I tried to update our code to be adapted to the new hosting </w:t>
+      </w:r>
+      <w:proofErr w:type="gramStart"/>
+      <w:r>
+        <w:rPr>
+          <w:lang w:val="en-GB"/>
+        </w:rPr>
+        <w:t>platform</w:t>
+      </w:r>
+      <w:proofErr w:type="gramEnd"/>
+      <w:r>
+        <w:rPr>
+          <w:lang w:val="en-GB"/>
+        </w:rPr>
+        <w:t xml:space="preserve"> but I could not get it to work just now.</w:t>
+      </w:r>
+    </w:p>
+    <w:p>
+      <w:pPr>
+        <w:rPr>
+          <w:lang w:val="en-GB"/>
+        </w:rPr>
+      </w:pPr>
+    </w:p>
+    <w:p>
+      <w:pPr>
+        <w:rPr>
+          <w:lang w:val="en-GB"/>
+        </w:rPr>
+      </w:pPr>
+      <w:r>
+        <w:rPr>
+          <w:lang w:val="en-GB"/>
+        </w:rPr>
+        <w:t>It was good to get my PHP and JavaScript skills refreshed because since it was covered at the FH, I did not really use it a lot.</w:t>
+      </w:r>
+    </w:p>
+    <w:p>
+      <w:pPr>
+        <w:ind w:left="137" w:right="188"/>
+        <w:rPr>
+          <w:lang w:val="en-GB"/>
+        </w:rPr>
+      </w:pPr>
     </w:p>
     <w:p>
       <w:pPr>
@@ -8389,9 +8858,9 @@
       </w:r>
     </w:p>
     <w:sectPr>
-      <w:footerReference w:type="even" r:id="rId38"/>
-      <w:footerReference w:type="default" r:id="rId39"/>
-      <w:footerReference w:type="first" r:id="rId40"/>
+      <w:footerReference w:type="even" r:id="rId41"/>
+      <w:footerReference w:type="default" r:id="rId42"/>
+      <w:footerReference w:type="first" r:id="rId43"/>
       <w:pgSz w:w="11910" w:h="16840"/>
       <w:pgMar w:top="1135" w:right="394" w:bottom="986" w:left="971" w:header="720" w:footer="720" w:gutter="0"/>
       <w:cols w:space="720"/>

</xml_diff>

<commit_message>
Added Final Project Diary, Video link and Presentation
</commit_message>
<xml_diff>
--- a/Documents/Semester2/Project_Diary/Final_Project_Diary_Group01_V3.docx
+++ b/Documents/Semester2/Project_Diary/Final_Project_Diary_Group01_V3.docx
@@ -4845,6 +4845,126 @@
     </w:p>
     <w:p>
       <w:pPr>
+        <w:pStyle w:val="fhtwFlietext03Arial"/>
+        <w:rPr>
+          <w:lang w:val="en-GB"/>
+        </w:rPr>
+      </w:pPr>
+    </w:p>
+    <w:p>
+      <w:pPr>
+        <w:pStyle w:val="fhtwFlietext03Arial"/>
+        <w:rPr>
+          <w:lang w:val="en-GB"/>
+        </w:rPr>
+      </w:pPr>
+    </w:p>
+    <w:p>
+      <w:pPr>
+        <w:pStyle w:val="fhtwFlietext03Arial"/>
+        <w:rPr>
+          <w:lang w:val="en-GB"/>
+        </w:rPr>
+      </w:pPr>
+    </w:p>
+    <w:p>
+      <w:pPr>
+        <w:pStyle w:val="fhtwFlietext03Arial"/>
+        <w:rPr>
+          <w:lang w:val="en-GB"/>
+        </w:rPr>
+      </w:pPr>
+    </w:p>
+    <w:p>
+      <w:pPr>
+        <w:pStyle w:val="fhtwFlietext03Arial"/>
+        <w:rPr>
+          <w:lang w:val="en-GB"/>
+        </w:rPr>
+      </w:pPr>
+    </w:p>
+    <w:p>
+      <w:pPr>
+        <w:pStyle w:val="fhtwFlietext03Arial"/>
+        <w:rPr>
+          <w:lang w:val="en-GB"/>
+        </w:rPr>
+      </w:pPr>
+    </w:p>
+    <w:p>
+      <w:pPr>
+        <w:pStyle w:val="fhtwFlietext03Arial"/>
+        <w:rPr>
+          <w:lang w:val="en-GB"/>
+        </w:rPr>
+      </w:pPr>
+    </w:p>
+    <w:p>
+      <w:pPr>
+        <w:pStyle w:val="fhtwFlietext03Arial"/>
+        <w:rPr>
+          <w:lang w:val="en-GB"/>
+        </w:rPr>
+      </w:pPr>
+    </w:p>
+    <w:p>
+      <w:pPr>
+        <w:pStyle w:val="fhtwFlietext03Arial"/>
+        <w:rPr>
+          <w:lang w:val="en-GB"/>
+        </w:rPr>
+      </w:pPr>
+    </w:p>
+    <w:p>
+      <w:pPr>
+        <w:pStyle w:val="fhtwFlietext03Arial"/>
+        <w:rPr>
+          <w:lang w:val="en-GB"/>
+        </w:rPr>
+      </w:pPr>
+    </w:p>
+    <w:p>
+      <w:pPr>
+        <w:pStyle w:val="fhtwFlietext03Arial"/>
+        <w:rPr>
+          <w:lang w:val="en-GB"/>
+        </w:rPr>
+      </w:pPr>
+    </w:p>
+    <w:p>
+      <w:pPr>
+        <w:pStyle w:val="fhtwFlietext03Arial"/>
+        <w:rPr>
+          <w:lang w:val="en-GB"/>
+        </w:rPr>
+      </w:pPr>
+    </w:p>
+    <w:p>
+      <w:pPr>
+        <w:pStyle w:val="fhtwFlietext03Arial"/>
+        <w:rPr>
+          <w:lang w:val="en-GB"/>
+        </w:rPr>
+      </w:pPr>
+    </w:p>
+    <w:p>
+      <w:pPr>
+        <w:pStyle w:val="fhtwFlietext03Arial"/>
+        <w:rPr>
+          <w:lang w:val="en-GB"/>
+        </w:rPr>
+      </w:pPr>
+    </w:p>
+    <w:p>
+      <w:pPr>
+        <w:pStyle w:val="fhtwFlietext03Arial"/>
+        <w:rPr>
+          <w:lang w:val="en-GB"/>
+        </w:rPr>
+      </w:pPr>
+    </w:p>
+    <w:p>
+      <w:pPr>
         <w:pStyle w:val="berschrift2"/>
         <w:rPr>
           <w:lang w:val="en-GB"/>
@@ -4854,6 +4974,7 @@
         <w:rPr>
           <w:rStyle w:val="berschrift2Zchn"/>
         </w:rPr>
+        <w:lastRenderedPageBreak/>
         <w:t>Challenges</w:t>
       </w:r>
     </w:p>
@@ -4884,7 +5005,6 @@
         <w:rPr>
           <w:noProof/>
         </w:rPr>
-        <w:lastRenderedPageBreak/>
         <w:drawing>
           <wp:inline distT="114300" distB="114300" distL="114300" distR="114300" wp14:anchorId="102E4DE8" wp14:editId="5B6F7BC5">
             <wp:extent cx="6266966" cy="1978513"/>
@@ -5062,6 +5182,7 @@
         <w:rPr>
           <w:lang w:val="en-GB"/>
         </w:rPr>
+        <w:lastRenderedPageBreak/>
         <w:t xml:space="preserve">For every answer of the </w:t>
       </w:r>
       <w:proofErr w:type="gramStart"/>
@@ -5089,7 +5210,6 @@
         <w:rPr>
           <w:lang w:val="en-GB"/>
         </w:rPr>
-        <w:lastRenderedPageBreak/>
         <w:t xml:space="preserve">However, if the user is not satisfied with himself for a Challenge, he can click on “Start </w:t>
       </w:r>
       <w:proofErr w:type="gramStart"/>
@@ -5276,6 +5396,30 @@
     </w:p>
     <w:p>
       <w:pPr>
+        <w:jc w:val="center"/>
+        <w:rPr>
+          <w:lang w:val="de-AT"/>
+        </w:rPr>
+      </w:pPr>
+    </w:p>
+    <w:p>
+      <w:pPr>
+        <w:jc w:val="center"/>
+        <w:rPr>
+          <w:lang w:val="de-AT"/>
+        </w:rPr>
+      </w:pPr>
+    </w:p>
+    <w:p>
+      <w:pPr>
+        <w:jc w:val="center"/>
+        <w:rPr>
+          <w:lang w:val="de-AT"/>
+        </w:rPr>
+      </w:pPr>
+    </w:p>
+    <w:p>
+      <w:pPr>
         <w:rPr>
           <w:lang w:val="en-US"/>
         </w:rPr>
@@ -5284,6 +5428,7 @@
         <w:rPr>
           <w:lang w:val="en-US"/>
         </w:rPr>
+        <w:lastRenderedPageBreak/>
         <w:t xml:space="preserve">After inserting his email address, user will get an email from git-game mail </w:t>
       </w:r>
       <w:proofErr w:type="gramStart"/>
@@ -5357,6 +5502,13 @@
     </w:p>
     <w:p>
       <w:pPr>
+        <w:rPr>
+          <w:lang w:val="en-US"/>
+        </w:rPr>
+      </w:pPr>
+    </w:p>
+    <w:p>
+      <w:pPr>
         <w:jc w:val="both"/>
         <w:rPr>
           <w:lang w:val="de-AT"/>
@@ -5366,7 +5518,6 @@
         <w:rPr>
           <w:noProof/>
         </w:rPr>
-        <w:lastRenderedPageBreak/>
         <w:drawing>
           <wp:inline distT="0" distB="0" distL="0" distR="0" wp14:anchorId="08CDFC43" wp14:editId="40F097CE">
             <wp:extent cx="5765800" cy="908050"/>
@@ -5421,6 +5572,14 @@
       <w:pPr>
         <w:jc w:val="both"/>
         <w:rPr>
+          <w:lang w:val="de-AT"/>
+        </w:rPr>
+      </w:pPr>
+    </w:p>
+    <w:p>
+      <w:pPr>
+        <w:jc w:val="both"/>
+        <w:rPr>
           <w:lang w:val="en-US"/>
         </w:rPr>
       </w:pPr>
@@ -5444,6 +5603,14 @@
         </w:rPr>
         <w:t xml:space="preserve"> he can just click the search button without any text inserted. </w:t>
       </w:r>
+    </w:p>
+    <w:p>
+      <w:pPr>
+        <w:jc w:val="both"/>
+        <w:rPr>
+          <w:lang w:val="en-US"/>
+        </w:rPr>
+      </w:pPr>
     </w:p>
     <w:p>
       <w:pPr>
@@ -5546,15 +5713,326 @@
       <w:pPr>
         <w:jc w:val="both"/>
         <w:rPr>
-          <w:lang w:val="en-GB"/>
-        </w:rPr>
-      </w:pPr>
-      <w:r>
-        <w:rPr>
           <w:lang w:val="en-US"/>
         </w:rPr>
+      </w:pPr>
+      <w:r>
+        <w:rPr>
+          <w:lang w:val="en-US"/>
+        </w:rPr>
         <w:t>For now, the wiki page is working as two-dimensional array with hardcoded text inside of those. Maybe, the goal for the next semester will be to optimize it and save all the functions and descriptions in the database, so it will be easier to expand the list.</w:t>
       </w:r>
+    </w:p>
+    <w:p>
+      <w:pPr>
+        <w:jc w:val="both"/>
+        <w:rPr>
+          <w:lang w:val="en-US"/>
+        </w:rPr>
+      </w:pPr>
+    </w:p>
+    <w:p>
+      <w:pPr>
+        <w:jc w:val="both"/>
+        <w:rPr>
+          <w:lang w:val="en-US"/>
+        </w:rPr>
+      </w:pPr>
+    </w:p>
+    <w:p>
+      <w:pPr>
+        <w:pStyle w:val="berschrift2"/>
+        <w:rPr>
+          <w:lang w:val="en-GB"/>
+        </w:rPr>
+      </w:pPr>
+      <w:r>
+        <w:rPr>
+          <w:lang w:val="en-GB"/>
+        </w:rPr>
+        <w:lastRenderedPageBreak/>
+        <w:t xml:space="preserve">Progress &amp; </w:t>
+      </w:r>
+      <w:proofErr w:type="spellStart"/>
+      <w:r>
+        <w:rPr>
+          <w:lang w:val="en-GB"/>
+        </w:rPr>
+        <w:t>Highscore</w:t>
+      </w:r>
+      <w:proofErr w:type="spellEnd"/>
+    </w:p>
+    <w:p>
+      <w:pPr>
+        <w:rPr>
+          <w:rFonts w:asciiTheme="minorHAnsi" w:eastAsiaTheme="minorHAnsi" w:hAnsiTheme="minorHAnsi" w:cstheme="minorBidi"/>
+          <w:color w:val="auto"/>
+          <w:sz w:val="22"/>
+          <w:lang w:val="en-GB"/>
+        </w:rPr>
+      </w:pPr>
+      <w:r>
+        <w:rPr>
+          <w:lang w:val="en-GB"/>
+        </w:rPr>
+        <w:t xml:space="preserve">Another task for this semester was </w:t>
+      </w:r>
+      <w:r>
+        <w:rPr>
+          <w:lang w:val="en-GB"/>
+        </w:rPr>
+        <w:t xml:space="preserve">to implement a scoring system. </w:t>
+      </w:r>
+      <w:r>
+        <w:rPr>
+          <w:lang w:val="en-GB"/>
+        </w:rPr>
+        <w:t>The</w:t>
+      </w:r>
+      <w:r>
+        <w:rPr>
+          <w:lang w:val="en-GB"/>
+        </w:rPr>
+        <w:t xml:space="preserve"> idea was to implement a maximum score for each task, each time you need a hint some points get removed and after you put in the correct answer the points get sent to the database and added to the old ones. After </w:t>
+      </w:r>
+      <w:r>
+        <w:rPr>
+          <w:lang w:val="en-GB"/>
+        </w:rPr>
+        <w:t>the</w:t>
+      </w:r>
+      <w:r>
+        <w:rPr>
+          <w:lang w:val="en-GB"/>
+        </w:rPr>
+        <w:t xml:space="preserve"> first coding </w:t>
+      </w:r>
+      <w:r>
+        <w:rPr>
+          <w:lang w:val="en-GB"/>
+        </w:rPr>
+        <w:t>attempt,</w:t>
+      </w:r>
+      <w:r>
+        <w:rPr>
+          <w:lang w:val="en-GB"/>
+        </w:rPr>
+        <w:t xml:space="preserve"> </w:t>
+      </w:r>
+      <w:r>
+        <w:rPr>
+          <w:lang w:val="en-GB"/>
+        </w:rPr>
+        <w:t>we</w:t>
+      </w:r>
+      <w:r>
+        <w:rPr>
+          <w:lang w:val="en-GB"/>
+        </w:rPr>
+        <w:t xml:space="preserve"> realised that </w:t>
+      </w:r>
+      <w:r>
+        <w:rPr>
+          <w:lang w:val="en-GB"/>
+        </w:rPr>
+        <w:t>we</w:t>
+      </w:r>
+      <w:r>
+        <w:rPr>
+          <w:lang w:val="en-GB"/>
+        </w:rPr>
+        <w:t xml:space="preserve"> couldn’t test for some reason and needed help. This took a bit longer to resolve since the overlapping free time between the team members was little. But after a bit of time, we fixed the </w:t>
+      </w:r>
+      <w:r>
+        <w:rPr>
+          <w:lang w:val="en-GB"/>
+        </w:rPr>
+        <w:t>problem,</w:t>
+      </w:r>
+      <w:r>
+        <w:rPr>
+          <w:lang w:val="en-GB"/>
+        </w:rPr>
+        <w:t xml:space="preserve"> and </w:t>
+      </w:r>
+      <w:r>
+        <w:rPr>
+          <w:lang w:val="en-GB"/>
+        </w:rPr>
+        <w:t xml:space="preserve">we </w:t>
+      </w:r>
+      <w:r>
+        <w:rPr>
+          <w:lang w:val="en-GB"/>
+        </w:rPr>
+        <w:t xml:space="preserve">could test and debug </w:t>
+      </w:r>
+      <w:r>
+        <w:rPr>
+          <w:lang w:val="en-GB"/>
+        </w:rPr>
+        <w:t>the</w:t>
+      </w:r>
+      <w:r>
+        <w:rPr>
+          <w:lang w:val="en-GB"/>
+        </w:rPr>
+        <w:t xml:space="preserve"> code.</w:t>
+      </w:r>
+    </w:p>
+    <w:p>
+      <w:pPr>
+        <w:rPr>
+          <w:lang w:val="en-GB"/>
+        </w:rPr>
+      </w:pPr>
+      <w:r>
+        <w:rPr>
+          <w:lang w:val="en-GB"/>
+        </w:rPr>
+        <w:t xml:space="preserve">For my second task, </w:t>
+      </w:r>
+      <w:r>
+        <w:rPr>
+          <w:lang w:val="en-GB"/>
+        </w:rPr>
+        <w:t>we</w:t>
+      </w:r>
+      <w:r>
+        <w:rPr>
+          <w:lang w:val="en-GB"/>
+        </w:rPr>
+        <w:t xml:space="preserve"> had to implement a progress bar </w:t>
+      </w:r>
+      <w:r>
+        <w:rPr>
+          <w:lang w:val="en-GB"/>
+        </w:rPr>
+        <w:t>one of our team members</w:t>
+      </w:r>
+      <w:r>
+        <w:rPr>
+          <w:lang w:val="en-GB"/>
+        </w:rPr>
+        <w:t xml:space="preserve"> decided to do create a progress bar which shows how many tasks a user for a given challenge have been completed. </w:t>
+      </w:r>
+      <w:r>
+        <w:rPr>
+          <w:lang w:val="en-GB"/>
+        </w:rPr>
+        <w:t>We</w:t>
+      </w:r>
+      <w:r>
+        <w:rPr>
+          <w:lang w:val="en-GB"/>
+        </w:rPr>
+        <w:t xml:space="preserve"> put </w:t>
+      </w:r>
+      <w:r>
+        <w:rPr>
+          <w:lang w:val="en-GB"/>
+        </w:rPr>
+        <w:t xml:space="preserve">the </w:t>
+      </w:r>
+      <w:r>
+        <w:rPr>
+          <w:lang w:val="en-GB"/>
+        </w:rPr>
+        <w:t xml:space="preserve">progress bar under the text which shows at which task you are because it felt like those </w:t>
+      </w:r>
+      <w:proofErr w:type="spellStart"/>
+      <w:r>
+        <w:rPr>
+          <w:lang w:val="en-GB"/>
+        </w:rPr>
+        <w:t>to</w:t>
+      </w:r>
+      <w:proofErr w:type="spellEnd"/>
+      <w:r>
+        <w:rPr>
+          <w:lang w:val="en-GB"/>
+        </w:rPr>
+        <w:t xml:space="preserve"> things showed progress in one way or another.</w:t>
+      </w:r>
+    </w:p>
+    <w:p>
+      <w:pPr>
+        <w:rPr>
+          <w:rFonts w:ascii="Helvetica" w:hAnsi="Helvetica" w:cs="Helvetica"/>
+          <w:color w:val="DCDDDE"/>
+          <w:lang w:val="en-GB"/>
+        </w:rPr>
+      </w:pPr>
+    </w:p>
+    <w:p>
+      <w:pPr>
+        <w:rPr>
+          <w:rFonts w:asciiTheme="minorHAnsi" w:hAnsiTheme="minorHAnsi" w:cstheme="minorBidi"/>
+          <w:color w:val="auto"/>
+          <w:lang w:val="en-GB"/>
+        </w:rPr>
+      </w:pPr>
+      <w:r>
+        <w:rPr>
+          <w:noProof/>
+          <w:lang w:val="en-GB"/>
+        </w:rPr>
+        <w:drawing>
+          <wp:inline distT="0" distB="0" distL="0" distR="0" wp14:anchorId="3C44A449" wp14:editId="7F0ED470">
+            <wp:extent cx="4527550" cy="1390650"/>
+            <wp:effectExtent l="0" t="0" r="6350" b="0"/>
+            <wp:docPr id="13" name="Grafik 13" descr="Ein Bild, das Text enthält.&#10;&#10;Automatisch generierte Beschreibung"/>
+            <wp:cNvGraphicFramePr>
+              <a:graphicFrameLocks xmlns:a="http://schemas.openxmlformats.org/drawingml/2006/main" noChangeAspect="1"/>
+            </wp:cNvGraphicFramePr>
+            <a:graphic xmlns:a="http://schemas.openxmlformats.org/drawingml/2006/main">
+              <a:graphicData uri="http://schemas.openxmlformats.org/drawingml/2006/picture">
+                <pic:pic xmlns:pic="http://schemas.openxmlformats.org/drawingml/2006/picture">
+                  <pic:nvPicPr>
+                    <pic:cNvPr id="0" name="Grafik 1" descr="Ein Bild, das Text enthält.&#10;&#10;Automatisch generierte Beschreibung"/>
+                    <pic:cNvPicPr>
+                      <a:picLocks noChangeAspect="1" noChangeArrowheads="1"/>
+                    </pic:cNvPicPr>
+                  </pic:nvPicPr>
+                  <pic:blipFill>
+                    <a:blip r:embed="rId26">
+                      <a:extLst>
+                        <a:ext uri="{28A0092B-C50C-407E-A947-70E740481C1C}">
+                          <a14:useLocalDpi xmlns:a14="http://schemas.microsoft.com/office/drawing/2010/main" val="0"/>
+                        </a:ext>
+                      </a:extLst>
+                    </a:blip>
+                    <a:srcRect/>
+                    <a:stretch>
+                      <a:fillRect/>
+                    </a:stretch>
+                  </pic:blipFill>
+                  <pic:spPr bwMode="auto">
+                    <a:xfrm>
+                      <a:off x="0" y="0"/>
+                      <a:ext cx="4527550" cy="1390650"/>
+                    </a:xfrm>
+                    <a:prstGeom prst="rect">
+                      <a:avLst/>
+                    </a:prstGeom>
+                    <a:noFill/>
+                    <a:ln>
+                      <a:noFill/>
+                    </a:ln>
+                  </pic:spPr>
+                </pic:pic>
+              </a:graphicData>
+            </a:graphic>
+          </wp:inline>
+        </w:drawing>
+      </w:r>
+    </w:p>
+    <w:p>
+      <w:pPr>
+        <w:rPr>
+          <w:lang w:val="en-GB"/>
+        </w:rPr>
+      </w:pPr>
     </w:p>
     <w:p>
       <w:pPr>
@@ -5699,7 +6177,7 @@
         </w:rPr>
         <w:t xml:space="preserve"> (</w:t>
       </w:r>
-      <w:hyperlink r:id="rId26">
+      <w:hyperlink r:id="rId27">
         <w:r>
           <w:rPr>
             <w:color w:val="ADB9CA"/>
@@ -5709,7 +6187,7 @@
           <w:t>https://github.com/farhansaifee/Git-Game</w:t>
         </w:r>
       </w:hyperlink>
-      <w:hyperlink r:id="rId27">
+      <w:hyperlink r:id="rId28">
         <w:r>
           <w:rPr>
             <w:color w:val="ACB8C9"/>
@@ -5767,7 +6245,7 @@
                     <pic:cNvPicPr/>
                   </pic:nvPicPr>
                   <pic:blipFill>
-                    <a:blip r:embed="rId28"/>
+                    <a:blip r:embed="rId29"/>
                     <a:stretch>
                       <a:fillRect/>
                     </a:stretch>
@@ -5988,7 +6466,7 @@
                           <pic:cNvPicPr/>
                         </pic:nvPicPr>
                         <pic:blipFill>
-                          <a:blip r:embed="rId29"/>
+                          <a:blip r:embed="rId30"/>
                           <a:stretch>
                             <a:fillRect/>
                           </a:stretch>
@@ -6125,7 +6603,7 @@
                   </v:textbox>
                 </v:rect>
                 <v:shape id="Picture 370" o:spid="_x0000_s1077" type="#_x0000_t75" style="position:absolute;left:3;top:1428;width:62040;height:33515;visibility:visible;mso-wrap-style:square" o:gfxdata="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">
-                  <v:imagedata r:id="rId30" o:title=""/>
+                  <v:imagedata r:id="rId31" o:title=""/>
                 </v:shape>
                 <v:shape id="Shape 371" o:spid="_x0000_s1078" style="position:absolute;left:32801;top:2196;width:4134;height:1797;visibility:visible;mso-wrap-style:square;v-text-anchor:top" coordsize="413385,179705" o:gfxdata="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" path="m,179705r413385,l413385,,,,,179705xe" filled="f" strokecolor="#c00000" strokeweight="2pt">
                   <v:path arrowok="t" textboxrect="0,0,413385,179705"/>
@@ -6447,7 +6925,7 @@
                           <pic:cNvPicPr/>
                         </pic:nvPicPr>
                         <pic:blipFill>
-                          <a:blip r:embed="rId31"/>
+                          <a:blip r:embed="rId32"/>
                           <a:stretch>
                             <a:fillRect/>
                           </a:stretch>
@@ -6569,7 +7047,7 @@
                   </v:textbox>
                 </v:rect>
                 <v:shape id="Picture 400" o:spid="_x0000_s1083" type="#_x0000_t75" style="position:absolute;left:3;top:1427;width:62040;height:22968;visibility:visible;mso-wrap-style:square" o:gfxdata="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">
-                  <v:imagedata r:id="rId32" o:title=""/>
+                  <v:imagedata r:id="rId33" o:title=""/>
                 </v:shape>
                 <v:shape id="Shape 403" o:spid="_x0000_s1084" style="position:absolute;left:42491;top:6095;width:8090;height:8166;visibility:visible;mso-wrap-style:square;v-text-anchor:top" coordsize="808990,816610" o:gfxdata="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" path="m,816610r808990,l808990,,,,,816610xe" filled="f" strokecolor="#c00000" strokeweight="2pt">
                   <v:path arrowok="t" textboxrect="0,0,808990,816610"/>
@@ -6642,7 +7120,7 @@
                     <pic:cNvPicPr/>
                   </pic:nvPicPr>
                   <pic:blipFill>
-                    <a:blip r:embed="rId33"/>
+                    <a:blip r:embed="rId34"/>
                     <a:stretch>
                       <a:fillRect/>
                     </a:stretch>
@@ -7081,7 +7559,7 @@
                     <pic:cNvPicPr/>
                   </pic:nvPicPr>
                   <pic:blipFill>
-                    <a:blip r:embed="rId34"/>
+                    <a:blip r:embed="rId35"/>
                     <a:stretch>
                       <a:fillRect/>
                     </a:stretch>
@@ -7137,7 +7615,7 @@
         </w:rPr>
         <w:t xml:space="preserve">Website-Link: </w:t>
       </w:r>
-      <w:hyperlink r:id="rId35">
+      <w:hyperlink r:id="rId36">
         <w:r>
           <w:rPr>
             <w:color w:val="ADB9CA"/>
@@ -7147,7 +7625,7 @@
           <w:t>https://git-game.000webhostapp.com</w:t>
         </w:r>
       </w:hyperlink>
-      <w:hyperlink r:id="rId36">
+      <w:hyperlink r:id="rId37">
         <w:r>
           <w:rPr>
             <w:lang w:val="en-GB"/>
@@ -7309,7 +7787,7 @@
                     <pic:cNvPicPr/>
                   </pic:nvPicPr>
                   <pic:blipFill>
-                    <a:blip r:embed="rId37"/>
+                    <a:blip r:embed="rId38"/>
                     <a:stretch>
                       <a:fillRect/>
                     </a:stretch>
@@ -7462,7 +7940,7 @@
                     <pic:cNvPicPr/>
                   </pic:nvPicPr>
                   <pic:blipFill>
-                    <a:blip r:embed="rId38"/>
+                    <a:blip r:embed="rId39"/>
                     <a:stretch>
                       <a:fillRect/>
                     </a:stretch>
@@ -7711,7 +8189,7 @@
                     <pic:cNvPicPr/>
                   </pic:nvPicPr>
                   <pic:blipFill>
-                    <a:blip r:embed="rId39"/>
+                    <a:blip r:embed="rId40"/>
                     <a:stretch>
                       <a:fillRect/>
                     </a:stretch>
@@ -7927,7 +8405,7 @@
                     <pic:cNvPicPr/>
                   </pic:nvPicPr>
                   <pic:blipFill>
-                    <a:blip r:embed="rId40"/>
+                    <a:blip r:embed="rId41"/>
                     <a:stretch>
                       <a:fillRect/>
                     </a:stretch>
@@ -8858,9 +9336,9 @@
       </w:r>
     </w:p>
     <w:sectPr>
-      <w:footerReference w:type="even" r:id="rId41"/>
-      <w:footerReference w:type="default" r:id="rId42"/>
-      <w:footerReference w:type="first" r:id="rId43"/>
+      <w:footerReference w:type="even" r:id="rId42"/>
+      <w:footerReference w:type="default" r:id="rId43"/>
+      <w:footerReference w:type="first" r:id="rId44"/>
       <w:pgSz w:w="11910" w:h="16840"/>
       <w:pgMar w:top="1135" w:right="394" w:bottom="986" w:left="971" w:header="720" w:footer="720" w:gutter="0"/>
       <w:cols w:space="720"/>

</xml_diff>

<commit_message>
Created Project Diary for new semester
</commit_message>
<xml_diff>
--- a/Documents/Semester2/Project_Diary/Final_Project_Diary_Group01_V3.docx
+++ b/Documents/Semester2/Project_Diary/Final_Project_Diary_Group01_V3.docx
@@ -16,15 +16,15 @@
         <mc:AlternateContent>
           <mc:Choice Requires="wpg">
             <w:drawing>
-              <wp:anchor distT="0" distB="0" distL="114300" distR="114300" simplePos="0" relativeHeight="251658240" behindDoc="0" locked="0" layoutInCell="1" allowOverlap="1" wp14:anchorId="06D1EFBE" wp14:editId="3EE6EFFD">
+              <wp:anchor distT="0" distB="0" distL="114300" distR="114300" simplePos="0" relativeHeight="251658240" behindDoc="0" locked="0" layoutInCell="1" allowOverlap="1" wp14:anchorId="06D1EFBE" wp14:editId="1CDBAF96">
                 <wp:simplePos x="0" y="0"/>
                 <wp:positionH relativeFrom="page">
-                  <wp:posOffset>636</wp:posOffset>
+                  <wp:posOffset>-635</wp:posOffset>
                 </wp:positionH>
                 <wp:positionV relativeFrom="page">
-                  <wp:posOffset>11432</wp:posOffset>
+                  <wp:posOffset>10413</wp:posOffset>
                 </wp:positionV>
-                <wp:extent cx="7553907" cy="10681714"/>
+                <wp:extent cx="8727301" cy="10655808"/>
                 <wp:effectExtent l="0" t="0" r="0" b="0"/>
                 <wp:wrapTopAndBottom/>
                 <wp:docPr id="6113" name="Group 6113"/>
@@ -36,9 +36,9 @@
                       <wpg:grpSpPr>
                         <a:xfrm>
                           <a:off x="0" y="0"/>
-                          <a:ext cx="7553907" cy="10681714"/>
-                          <a:chOff x="0" y="0"/>
-                          <a:chExt cx="7553907" cy="10681714"/>
+                          <a:ext cx="8727301" cy="10655808"/>
+                          <a:chOff x="-635" y="-2287"/>
+                          <a:chExt cx="8727301" cy="10655808"/>
                         </a:xfrm>
                       </wpg:grpSpPr>
                       <pic:pic xmlns:pic="http://schemas.openxmlformats.org/drawingml/2006/picture">
@@ -362,8 +362,8 @@
                         <wps:cNvSpPr/>
                         <wps:spPr>
                           <a:xfrm>
-                            <a:off x="1252092" y="4081722"/>
-                            <a:ext cx="677093" cy="285777"/>
+                            <a:off x="1251996" y="4081577"/>
+                            <a:ext cx="983204" cy="285777"/>
                           </a:xfrm>
                           <a:prstGeom prst="rect">
                             <a:avLst/>
@@ -384,7 +384,14 @@
                                   <w:sz w:val="36"/>
                                   <w:shd w:val="clear" w:color="auto" w:fill="D3D3D3"/>
                                 </w:rPr>
-                                <w:t>2021</w:t>
+                                <w:t>202</w:t>
+                              </w:r>
+                              <w:r>
+                                <w:rPr>
+                                  <w:sz w:val="36"/>
+                                  <w:shd w:val="clear" w:color="auto" w:fill="D3D3D3"/>
+                                </w:rPr>
+                                <w:t>2/23</w:t>
                               </w:r>
                             </w:p>
                           </w:txbxContent>
@@ -1659,12 +1666,18 @@
                     </wpg:wgp>
                   </a:graphicData>
                 </a:graphic>
+                <wp14:sizeRelH relativeFrom="margin">
+                  <wp14:pctWidth>0</wp14:pctWidth>
+                </wp14:sizeRelH>
+                <wp14:sizeRelV relativeFrom="margin">
+                  <wp14:pctHeight>0</wp14:pctHeight>
+                </wp14:sizeRelV>
               </wp:anchor>
             </w:drawing>
           </mc:Choice>
           <mc:Fallback>
             <w:pict>
-              <v:group w14:anchorId="06D1EFBE" id="Group 6113" o:spid="_x0000_s1026" style="position:absolute;left:0;text-align:left;margin-left:.05pt;margin-top:.9pt;width:594.8pt;height:841.1pt;z-index:251658240;mso-position-horizontal-relative:page;mso-position-vertical-relative:page" coordsize="75539,106817" o:gfxdata="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">
+              <v:group w14:anchorId="06D1EFBE" id="Group 6113" o:spid="_x0000_s1026" style="position:absolute;left:0;text-align:left;margin-left:-.05pt;margin-top:.8pt;width:687.2pt;height:839.05pt;z-index:251658240;mso-position-horizontal-relative:page;mso-position-vertical-relative:page;mso-width-relative:margin;mso-height-relative:margin" coordorigin="-6,-22" coordsize="87273,106558" o:gfxdata="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">
                 <v:shapetype id="_x0000_t75" coordsize="21600,21600" o:spt="75" o:preferrelative="t" path="m@4@5l@4@11@9@11@9@5xe" filled="f" stroked="f">
                   <v:stroke joinstyle="miter"/>
                   <v:formulas>
@@ -1846,7 +1859,7 @@
                     </w:txbxContent>
                   </v:textbox>
                 </v:rect>
-                <v:rect id="Rectangle 6043" o:spid="_x0000_s1036" style="position:absolute;left:12520;top:40817;width:6771;height:2857;visibility:visible;mso-wrap-style:square;v-text-anchor:top" o:gfxdata="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" filled="f" stroked="f">
+                <v:rect id="Rectangle 6043" o:spid="_x0000_s1036" style="position:absolute;left:12519;top:40815;width:9833;height:2858;visibility:visible;mso-wrap-style:square;v-text-anchor:top" o:gfxdata="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" filled="f" stroked="f">
                   <v:textbox inset="0,0,0,0">
                     <w:txbxContent>
                       <w:p>
@@ -1859,7 +1872,14 @@
                             <w:sz w:val="36"/>
                             <w:shd w:val="clear" w:color="auto" w:fill="D3D3D3"/>
                           </w:rPr>
-                          <w:t>2021</w:t>
+                          <w:t>202</w:t>
+                        </w:r>
+                        <w:r>
+                          <w:rPr>
+                            <w:sz w:val="36"/>
+                            <w:shd w:val="clear" w:color="auto" w:fill="D3D3D3"/>
+                          </w:rPr>
+                          <w:t>2/23</w:t>
                         </w:r>
                       </w:p>
                     </w:txbxContent>
@@ -2654,14 +2674,13 @@
         <w:rPr>
           <w:lang w:val="en-GB"/>
         </w:rPr>
-        <w:t xml:space="preserve">Innovation Lab &lt; </w:t>
-      </w:r>
-      <w:r>
-        <w:rPr>
-          <w:i/>
-          <w:lang w:val="en-GB"/>
-        </w:rPr>
-        <w:t>1/2/3, summer term/winter term 2021/23 &gt;</w:t>
+        <w:t xml:space="preserve">Innovation Lab </w:t>
+      </w:r>
+      <w:r>
+        <w:rPr>
+          <w:lang w:val="en-GB"/>
+        </w:rPr>
+        <w:t>123</w:t>
       </w:r>
       <w:r>
         <w:rPr>
@@ -4685,49 +4704,7 @@
         <w:rPr>
           <w:lang w:val="en-GB"/>
         </w:rPr>
-        <w:t xml:space="preserve"> semester our </w:t>
-      </w:r>
-      <w:proofErr w:type="gramStart"/>
-      <w:r>
-        <w:rPr>
-          <w:lang w:val="en-GB"/>
-        </w:rPr>
-        <w:t>main focus</w:t>
-      </w:r>
-      <w:proofErr w:type="gramEnd"/>
-      <w:r>
-        <w:rPr>
-          <w:lang w:val="en-GB"/>
-        </w:rPr>
-        <w:t xml:space="preserve"> will be the design. Currently our design looks basic and there is </w:t>
-      </w:r>
-      <w:proofErr w:type="gramStart"/>
-      <w:r>
-        <w:rPr>
-          <w:lang w:val="en-GB"/>
-        </w:rPr>
-        <w:t>definitely need</w:t>
-      </w:r>
-      <w:proofErr w:type="gramEnd"/>
-      <w:r>
-        <w:rPr>
-          <w:lang w:val="en-GB"/>
-        </w:rPr>
-        <w:t xml:space="preserve"> for improvement. Furthermore, we will try to add more tasks in a challenge and a wiki-like website, where users can learn in advance about git or if they forgot some commands, they </w:t>
-      </w:r>
-      <w:proofErr w:type="gramStart"/>
-      <w:r>
-        <w:rPr>
-          <w:lang w:val="en-GB"/>
-        </w:rPr>
-        <w:t>can</w:t>
-      </w:r>
-      <w:proofErr w:type="gramEnd"/>
-      <w:r>
-        <w:rPr>
-          <w:lang w:val="en-GB"/>
-        </w:rPr>
-        <w:t xml:space="preserve"> look them up afterwards.</w:t>
+        <w:t xml:space="preserve"> semester our main focus will be the design. Currently our design looks basic and there is definitely need for improvement. Furthermore, we will try to add more tasks in a challenge and a wiki-like website, where users can learn in advance about git or if they forgot some commands, they can look them up afterwards.</w:t>
       </w:r>
     </w:p>
     <w:p>
@@ -5052,21 +5029,7 @@
         <w:rPr>
           <w:lang w:val="en-GB"/>
         </w:rPr>
-        <w:t>As seen in the picture above, the user has in his disposal all the Challenges that this course offers, but he can only access the one that he is currently at (Challenge 1 for this instance</w:t>
-      </w:r>
-      <w:proofErr w:type="gramStart"/>
-      <w:r>
-        <w:rPr>
-          <w:lang w:val="en-GB"/>
-        </w:rPr>
-        <w:t>), or</w:t>
-      </w:r>
-      <w:proofErr w:type="gramEnd"/>
-      <w:r>
-        <w:rPr>
-          <w:lang w:val="en-GB"/>
-        </w:rPr>
-        <w:t xml:space="preserve"> repeat the ones that he has already finished. That is why, the Challenges that come after the one he currently is at, are all </w:t>
+        <w:t xml:space="preserve">As seen in the picture above, the user has in his disposal all the Challenges that this course offers, but he can only access the one that he is currently at (Challenge 1 for this instance), or repeat the ones that he has already finished. That is why, the Challenges that come after the one he currently is at, are all </w:t>
       </w:r>
       <w:proofErr w:type="spellStart"/>
       <w:r>
@@ -5183,48 +5146,20 @@
           <w:lang w:val="en-GB"/>
         </w:rPr>
         <w:lastRenderedPageBreak/>
-        <w:t xml:space="preserve">For every answer of the </w:t>
-      </w:r>
-      <w:proofErr w:type="gramStart"/>
-      <w:r>
-        <w:rPr>
-          <w:lang w:val="en-GB"/>
-        </w:rPr>
-        <w:t>Challenge</w:t>
-      </w:r>
-      <w:proofErr w:type="gramEnd"/>
-      <w:r>
-        <w:rPr>
-          <w:lang w:val="en-GB"/>
-        </w:rPr>
-        <w:t xml:space="preserve"> you get right, you get points for it and you are told how many tasks you did. But this is only for the current Challenge the user is on. If the user goes back to one of the Challenges he already finished, the progress bar will not be showing. This is because all the Tasks for this Challenge have already been finished. </w:t>
-      </w:r>
-    </w:p>
-    <w:p>
-      <w:pPr>
-        <w:rPr>
-          <w:lang w:val="en-GB"/>
-        </w:rPr>
-      </w:pPr>
-      <w:r>
-        <w:rPr>
-          <w:lang w:val="en-GB"/>
-        </w:rPr>
-        <w:t xml:space="preserve">However, if the user is not satisfied with himself for a Challenge, he can click on “Start </w:t>
-      </w:r>
-      <w:proofErr w:type="gramStart"/>
-      <w:r>
-        <w:rPr>
-          <w:lang w:val="en-GB"/>
-        </w:rPr>
-        <w:t>Over“ button</w:t>
-      </w:r>
-      <w:proofErr w:type="gramEnd"/>
-      <w:r>
-        <w:rPr>
-          <w:lang w:val="en-GB"/>
-        </w:rPr>
-        <w:t xml:space="preserve"> before going to the next Challenge, and he will start over this Challenge from the beginning.</w:t>
+        <w:t xml:space="preserve">For every answer of the Challenge you get right, you get points for it and you are told how many tasks you did. But this is only for the current Challenge the user is on. If the user goes back to one of the Challenges he already finished, the progress bar will not be showing. This is because all the Tasks for this Challenge have already been finished. </w:t>
+      </w:r>
+    </w:p>
+    <w:p>
+      <w:pPr>
+        <w:rPr>
+          <w:lang w:val="en-GB"/>
+        </w:rPr>
+      </w:pPr>
+      <w:r>
+        <w:rPr>
+          <w:lang w:val="en-GB"/>
+        </w:rPr>
+        <w:t>However, if the user is not satisfied with himself for a Challenge, he can click on “Start Over“ button before going to the next Challenge, and he will start over this Challenge from the beginning.</w:t>
       </w:r>
     </w:p>
     <w:p>
@@ -5429,62 +5364,34 @@
           <w:lang w:val="en-US"/>
         </w:rPr>
         <w:lastRenderedPageBreak/>
-        <w:t xml:space="preserve">After inserting his email address, user will get an email from git-game mail </w:t>
-      </w:r>
-      <w:proofErr w:type="gramStart"/>
+        <w:t xml:space="preserve">After inserting his email address, user will get an email from git-game mail address and he will get the token in mail body. Using this token, user will generate new password, which will be hashed and saved in the database. After data, user will be automatically </w:t>
+      </w:r>
+      <w:proofErr w:type="spellStart"/>
       <w:r>
         <w:rPr>
           <w:lang w:val="en-US"/>
         </w:rPr>
-        <w:t>address</w:t>
-      </w:r>
-      <w:proofErr w:type="gramEnd"/>
+        <w:t>loged</w:t>
+      </w:r>
+      <w:proofErr w:type="spellEnd"/>
       <w:r>
         <w:rPr>
           <w:lang w:val="en-US"/>
         </w:rPr>
-        <w:t xml:space="preserve"> and he will get the token in mail body. Using this token, user will generate new password, which will be hashed and saved in the database. After data, user will be automatically </w:t>
-      </w:r>
-      <w:proofErr w:type="spellStart"/>
-      <w:r>
+        <w:t xml:space="preserve"> in, and next time, when he wants to log himself, he will use the new password.</w:t>
+      </w:r>
+    </w:p>
+    <w:p>
+      <w:pPr>
         <w:rPr>
           <w:lang w:val="en-US"/>
         </w:rPr>
-        <w:t>loged</w:t>
-      </w:r>
-      <w:proofErr w:type="spellEnd"/>
+      </w:pPr>
       <w:r>
         <w:rPr>
           <w:lang w:val="en-US"/>
         </w:rPr>
-        <w:t xml:space="preserve"> in, and next time, when he wants to log himself, he will use the new password.</w:t>
-      </w:r>
-    </w:p>
-    <w:p>
-      <w:pPr>
-        <w:rPr>
-          <w:lang w:val="en-US"/>
-        </w:rPr>
-      </w:pPr>
-      <w:r>
-        <w:rPr>
-          <w:lang w:val="en-US"/>
-        </w:rPr>
-        <w:t xml:space="preserve">Second goal for this semester was to implement the wiki page. That will provide more information about the git </w:t>
-      </w:r>
-      <w:proofErr w:type="gramStart"/>
-      <w:r>
-        <w:rPr>
-          <w:lang w:val="en-US"/>
-        </w:rPr>
-        <w:t>functions</w:t>
-      </w:r>
-      <w:proofErr w:type="gramEnd"/>
-      <w:r>
-        <w:rPr>
-          <w:lang w:val="en-US"/>
-        </w:rPr>
-        <w:t xml:space="preserve"> and it will help user to solve the tasks. </w:t>
+        <w:t xml:space="preserve">Second goal for this semester was to implement the wiki page. That will provide more information about the git functions and it will help user to solve the tasks. </w:t>
       </w:r>
     </w:p>
     <w:p>
@@ -5587,21 +5494,7 @@
         <w:rPr>
           <w:lang w:val="en-US"/>
         </w:rPr>
-        <w:t xml:space="preserve">The search bar has a functionality as a full text search bar. So, if user is not completely sure, how the function is called, he can probably type just few letters and he will get all the results associated to these letters. Finally, if user wants to see all the information on the wiki </w:t>
-      </w:r>
-      <w:proofErr w:type="gramStart"/>
-      <w:r>
-        <w:rPr>
-          <w:lang w:val="en-US"/>
-        </w:rPr>
-        <w:t>page</w:t>
-      </w:r>
-      <w:proofErr w:type="gramEnd"/>
-      <w:r>
-        <w:rPr>
-          <w:lang w:val="en-US"/>
-        </w:rPr>
-        <w:t xml:space="preserve"> he can just click the search button without any text inserted. </w:t>
+        <w:t xml:space="preserve">The search bar has a functionality as a full text search bar. So, if user is not completely sure, how the function is called, he can probably type just few letters and he will get all the results associated to these letters. Finally, if user wants to see all the information on the wiki page he can just click the search button without any text inserted. </w:t>
       </w:r>
     </w:p>
     <w:p>
@@ -5692,21 +5585,7 @@
         <w:rPr>
           <w:lang w:val="en-US"/>
         </w:rPr>
-        <w:t xml:space="preserve">All the functions are inserted in the boxes as on the main page with the show more info button on the right side. If the button is clicked, the box will be </w:t>
-      </w:r>
-      <w:proofErr w:type="gramStart"/>
-      <w:r>
-        <w:rPr>
-          <w:lang w:val="en-US"/>
-        </w:rPr>
-        <w:t>expended</w:t>
-      </w:r>
-      <w:proofErr w:type="gramEnd"/>
-      <w:r>
-        <w:rPr>
-          <w:lang w:val="en-US"/>
-        </w:rPr>
-        <w:t xml:space="preserve"> and the additional info will be shown.</w:t>
+        <w:t>All the functions are inserted in the boxes as on the main page with the show more info button on the right side. If the button is clicked, the box will be expended and the additional info will be shown.</w:t>
       </w:r>
     </w:p>
     <w:p>
@@ -5775,170 +5654,20 @@
         <w:rPr>
           <w:lang w:val="en-GB"/>
         </w:rPr>
-        <w:t xml:space="preserve">Another task for this semester was </w:t>
-      </w:r>
-      <w:r>
-        <w:rPr>
-          <w:lang w:val="en-GB"/>
-        </w:rPr>
-        <w:t xml:space="preserve">to implement a scoring system. </w:t>
-      </w:r>
-      <w:r>
-        <w:rPr>
-          <w:lang w:val="en-GB"/>
-        </w:rPr>
-        <w:t>The</w:t>
-      </w:r>
-      <w:r>
-        <w:rPr>
-          <w:lang w:val="en-GB"/>
-        </w:rPr>
-        <w:t xml:space="preserve"> idea was to implement a maximum score for each task, each time you need a hint some points get removed and after you put in the correct answer the points get sent to the database and added to the old ones. After </w:t>
-      </w:r>
-      <w:r>
-        <w:rPr>
-          <w:lang w:val="en-GB"/>
-        </w:rPr>
-        <w:t>the</w:t>
-      </w:r>
-      <w:r>
-        <w:rPr>
-          <w:lang w:val="en-GB"/>
-        </w:rPr>
-        <w:t xml:space="preserve"> first coding </w:t>
-      </w:r>
-      <w:r>
-        <w:rPr>
-          <w:lang w:val="en-GB"/>
-        </w:rPr>
-        <w:t>attempt,</w:t>
-      </w:r>
-      <w:r>
-        <w:rPr>
-          <w:lang w:val="en-GB"/>
-        </w:rPr>
-        <w:t xml:space="preserve"> </w:t>
-      </w:r>
-      <w:r>
-        <w:rPr>
-          <w:lang w:val="en-GB"/>
-        </w:rPr>
-        <w:t>we</w:t>
-      </w:r>
-      <w:r>
-        <w:rPr>
-          <w:lang w:val="en-GB"/>
-        </w:rPr>
-        <w:t xml:space="preserve"> realised that </w:t>
-      </w:r>
-      <w:r>
-        <w:rPr>
-          <w:lang w:val="en-GB"/>
-        </w:rPr>
-        <w:t>we</w:t>
-      </w:r>
-      <w:r>
-        <w:rPr>
-          <w:lang w:val="en-GB"/>
-        </w:rPr>
-        <w:t xml:space="preserve"> couldn’t test for some reason and needed help. This took a bit longer to resolve since the overlapping free time between the team members was little. But after a bit of time, we fixed the </w:t>
-      </w:r>
-      <w:r>
-        <w:rPr>
-          <w:lang w:val="en-GB"/>
-        </w:rPr>
-        <w:t>problem,</w:t>
-      </w:r>
-      <w:r>
-        <w:rPr>
-          <w:lang w:val="en-GB"/>
-        </w:rPr>
-        <w:t xml:space="preserve"> and </w:t>
-      </w:r>
-      <w:r>
-        <w:rPr>
-          <w:lang w:val="en-GB"/>
-        </w:rPr>
-        <w:t xml:space="preserve">we </w:t>
-      </w:r>
-      <w:r>
-        <w:rPr>
-          <w:lang w:val="en-GB"/>
-        </w:rPr>
-        <w:t xml:space="preserve">could test and debug </w:t>
-      </w:r>
-      <w:r>
-        <w:rPr>
-          <w:lang w:val="en-GB"/>
-        </w:rPr>
-        <w:t>the</w:t>
-      </w:r>
-      <w:r>
-        <w:rPr>
-          <w:lang w:val="en-GB"/>
-        </w:rPr>
-        <w:t xml:space="preserve"> code.</w:t>
-      </w:r>
-    </w:p>
-    <w:p>
-      <w:pPr>
-        <w:rPr>
-          <w:lang w:val="en-GB"/>
-        </w:rPr>
-      </w:pPr>
-      <w:r>
-        <w:rPr>
-          <w:lang w:val="en-GB"/>
-        </w:rPr>
-        <w:t xml:space="preserve">For my second task, </w:t>
-      </w:r>
-      <w:r>
-        <w:rPr>
-          <w:lang w:val="en-GB"/>
-        </w:rPr>
-        <w:t>we</w:t>
-      </w:r>
-      <w:r>
-        <w:rPr>
-          <w:lang w:val="en-GB"/>
-        </w:rPr>
-        <w:t xml:space="preserve"> had to implement a progress bar </w:t>
-      </w:r>
-      <w:r>
-        <w:rPr>
-          <w:lang w:val="en-GB"/>
-        </w:rPr>
-        <w:t>one of our team members</w:t>
-      </w:r>
-      <w:r>
-        <w:rPr>
-          <w:lang w:val="en-GB"/>
-        </w:rPr>
-        <w:t xml:space="preserve"> decided to do create a progress bar which shows how many tasks a user for a given challenge have been completed. </w:t>
-      </w:r>
-      <w:r>
-        <w:rPr>
-          <w:lang w:val="en-GB"/>
-        </w:rPr>
-        <w:t>We</w:t>
-      </w:r>
-      <w:r>
-        <w:rPr>
-          <w:lang w:val="en-GB"/>
-        </w:rPr>
-        <w:t xml:space="preserve"> put </w:t>
-      </w:r>
-      <w:r>
-        <w:rPr>
-          <w:lang w:val="en-GB"/>
-        </w:rPr>
-        <w:t xml:space="preserve">the </w:t>
-      </w:r>
-      <w:r>
-        <w:rPr>
-          <w:lang w:val="en-GB"/>
-        </w:rPr>
-        <w:t xml:space="preserve">progress bar under the text which shows at which task you are because it felt like those </w:t>
+        <w:t>Another task for this semester was to implement a scoring system. The idea was to implement a maximum score for each task, each time you need a hint some points get removed and after you put in the correct answer the points get sent to the database and added to the old ones. After the first coding attempt, we realised that we couldn’t test for some reason and needed help. This took a bit longer to resolve since the overlapping free time between the team members was little. But after a bit of time, we fixed the problem, and we could test and debug the code.</w:t>
+      </w:r>
+    </w:p>
+    <w:p>
+      <w:pPr>
+        <w:rPr>
+          <w:lang w:val="en-GB"/>
+        </w:rPr>
+      </w:pPr>
+      <w:r>
+        <w:rPr>
+          <w:lang w:val="en-GB"/>
+        </w:rPr>
+        <w:t xml:space="preserve">For my second task, we had to implement a progress bar one of our team members decided to do create a progress bar which shows how many tasks a user for a given challenge have been completed. We put the progress bar under the text which shows at which task you are because it felt like those </w:t>
       </w:r>
       <w:proofErr w:type="spellStart"/>
       <w:r>
@@ -7174,321 +6903,6 @@
     </w:p>
     <w:p>
       <w:pPr>
-        <w:pStyle w:val="berschrift2"/>
-        <w:spacing w:after="83"/>
-        <w:ind w:left="1505" w:right="2115" w:hanging="796"/>
-      </w:pPr>
-      <w:proofErr w:type="spellStart"/>
-      <w:r>
-        <w:t>Webhost</w:t>
-      </w:r>
-      <w:proofErr w:type="spellEnd"/>
-      <w:r>
-        <w:t xml:space="preserve"> </w:t>
-      </w:r>
-    </w:p>
-    <w:p>
-      <w:pPr>
-        <w:spacing w:after="0" w:line="259" w:lineRule="auto"/>
-        <w:ind w:left="142" w:firstLine="0"/>
-      </w:pPr>
-      <w:r>
-        <w:rPr>
-          <w:b/>
-        </w:rPr>
-        <w:t xml:space="preserve"> </w:t>
-      </w:r>
-    </w:p>
-    <w:p>
-      <w:pPr>
-        <w:spacing w:after="0" w:line="259" w:lineRule="auto"/>
-        <w:ind w:left="137"/>
-      </w:pPr>
-      <w:r>
-        <w:rPr>
-          <w:b/>
-        </w:rPr>
-        <w:t xml:space="preserve">General:  </w:t>
-      </w:r>
-    </w:p>
-    <w:p>
-      <w:pPr>
-        <w:ind w:left="137" w:right="188"/>
-        <w:rPr>
-          <w:lang w:val="en-GB"/>
-        </w:rPr>
-      </w:pPr>
-      <w:r>
-        <w:rPr>
-          <w:lang w:val="en-GB"/>
-        </w:rPr>
-        <w:t xml:space="preserve">For web hosting we use the free web host 000webhost.com, this offers us the different possibilities to test different processes that we can't test locally.  </w:t>
-      </w:r>
-    </w:p>
-    <w:p>
-      <w:pPr>
-        <w:spacing w:after="0" w:line="259" w:lineRule="auto"/>
-        <w:ind w:left="142" w:firstLine="0"/>
-        <w:rPr>
-          <w:lang w:val="en-GB"/>
-        </w:rPr>
-      </w:pPr>
-      <w:r>
-        <w:rPr>
-          <w:lang w:val="en-GB"/>
-        </w:rPr>
-        <w:t xml:space="preserve"> </w:t>
-      </w:r>
-    </w:p>
-    <w:p>
-      <w:pPr>
-        <w:spacing w:after="0" w:line="259" w:lineRule="auto"/>
-        <w:ind w:left="142" w:firstLine="0"/>
-        <w:rPr>
-          <w:lang w:val="en-GB"/>
-        </w:rPr>
-      </w:pPr>
-      <w:r>
-        <w:rPr>
-          <w:lang w:val="en-GB"/>
-        </w:rPr>
-        <w:t xml:space="preserve"> </w:t>
-      </w:r>
-    </w:p>
-    <w:p>
-      <w:pPr>
-        <w:spacing w:after="1" w:line="259" w:lineRule="auto"/>
-        <w:ind w:left="137"/>
-      </w:pPr>
-      <w:r>
-        <w:rPr>
-          <w:i/>
-        </w:rPr>
-        <w:t xml:space="preserve">Fantastic </w:t>
-      </w:r>
-      <w:proofErr w:type="spellStart"/>
-      <w:r>
-        <w:rPr>
-          <w:i/>
-        </w:rPr>
-        <w:t>features</w:t>
-      </w:r>
-      <w:proofErr w:type="spellEnd"/>
-      <w:r>
-        <w:rPr>
-          <w:i/>
-        </w:rPr>
-        <w:t xml:space="preserve"> </w:t>
-      </w:r>
-      <w:proofErr w:type="spellStart"/>
-      <w:r>
-        <w:rPr>
-          <w:i/>
-        </w:rPr>
-        <w:t>of</w:t>
-      </w:r>
-      <w:proofErr w:type="spellEnd"/>
-      <w:r>
-        <w:rPr>
-          <w:i/>
-        </w:rPr>
-        <w:t xml:space="preserve"> 000webhost: </w:t>
-      </w:r>
-    </w:p>
-    <w:p>
-      <w:pPr>
-        <w:numPr>
-          <w:ilvl w:val="0"/>
-          <w:numId w:val="3"/>
-        </w:numPr>
-        <w:ind w:right="188" w:hanging="360"/>
-      </w:pPr>
-      <w:r>
-        <w:t xml:space="preserve">3 GB </w:t>
-      </w:r>
-      <w:proofErr w:type="spellStart"/>
-      <w:r>
-        <w:t>bandwidth</w:t>
-      </w:r>
-      <w:proofErr w:type="spellEnd"/>
-      <w:r>
-        <w:t xml:space="preserve">! </w:t>
-      </w:r>
-    </w:p>
-    <w:p>
-      <w:pPr>
-        <w:numPr>
-          <w:ilvl w:val="0"/>
-          <w:numId w:val="3"/>
-        </w:numPr>
-        <w:ind w:right="188" w:hanging="360"/>
-      </w:pPr>
-      <w:r>
-        <w:t xml:space="preserve">Simple and </w:t>
-      </w:r>
-      <w:proofErr w:type="spellStart"/>
-      <w:r>
-        <w:t>costless</w:t>
-      </w:r>
-      <w:proofErr w:type="spellEnd"/>
-      <w:r>
-        <w:t xml:space="preserve"> </w:t>
-      </w:r>
-      <w:proofErr w:type="spellStart"/>
-      <w:r>
-        <w:t>homepage</w:t>
-      </w:r>
-      <w:proofErr w:type="spellEnd"/>
-      <w:r>
-        <w:t xml:space="preserve"> </w:t>
-      </w:r>
-      <w:proofErr w:type="spellStart"/>
-      <w:r>
-        <w:t>builder</w:t>
-      </w:r>
-      <w:proofErr w:type="spellEnd"/>
-      <w:r>
-        <w:t xml:space="preserve"> </w:t>
-      </w:r>
-    </w:p>
-    <w:p>
-      <w:pPr>
-        <w:numPr>
-          <w:ilvl w:val="0"/>
-          <w:numId w:val="3"/>
-        </w:numPr>
-        <w:ind w:right="188" w:hanging="360"/>
-      </w:pPr>
-      <w:proofErr w:type="spellStart"/>
-      <w:r>
-        <w:t>Almost</w:t>
-      </w:r>
-      <w:proofErr w:type="spellEnd"/>
-      <w:r>
-        <w:t xml:space="preserve"> </w:t>
-      </w:r>
-      <w:proofErr w:type="spellStart"/>
-      <w:r>
-        <w:t>endless</w:t>
-      </w:r>
-      <w:proofErr w:type="spellEnd"/>
-      <w:r>
-        <w:t xml:space="preserve"> 300MB </w:t>
-      </w:r>
-      <w:proofErr w:type="spellStart"/>
-      <w:r>
-        <w:t>disk</w:t>
-      </w:r>
-      <w:proofErr w:type="spellEnd"/>
-      <w:r>
-        <w:t xml:space="preserve"> </w:t>
-      </w:r>
-      <w:proofErr w:type="spellStart"/>
-      <w:r>
-        <w:t>space</w:t>
-      </w:r>
-      <w:proofErr w:type="spellEnd"/>
-      <w:r>
-        <w:t xml:space="preserve"> </w:t>
-      </w:r>
-    </w:p>
-    <w:p>
-      <w:pPr>
-        <w:numPr>
-          <w:ilvl w:val="0"/>
-          <w:numId w:val="3"/>
-        </w:numPr>
-        <w:ind w:right="188" w:hanging="360"/>
-      </w:pPr>
-      <w:r>
-        <w:t xml:space="preserve">WordPress Auto Installer </w:t>
-      </w:r>
-    </w:p>
-    <w:p>
-      <w:pPr>
-        <w:numPr>
-          <w:ilvl w:val="0"/>
-          <w:numId w:val="3"/>
-        </w:numPr>
-        <w:ind w:right="188" w:hanging="360"/>
-      </w:pPr>
-      <w:proofErr w:type="spellStart"/>
-      <w:r>
-        <w:t>No</w:t>
-      </w:r>
-      <w:proofErr w:type="spellEnd"/>
-      <w:r>
-        <w:t xml:space="preserve"> </w:t>
-      </w:r>
-      <w:proofErr w:type="spellStart"/>
-      <w:r>
-        <w:t>advertising</w:t>
-      </w:r>
-      <w:proofErr w:type="spellEnd"/>
-      <w:r>
-        <w:t xml:space="preserve"> </w:t>
-      </w:r>
-    </w:p>
-    <w:p>
-      <w:pPr>
-        <w:numPr>
-          <w:ilvl w:val="0"/>
-          <w:numId w:val="3"/>
-        </w:numPr>
-        <w:ind w:right="188" w:hanging="360"/>
-        <w:rPr>
-          <w:lang w:val="en-GB"/>
-        </w:rPr>
-      </w:pPr>
-      <w:r>
-        <w:rPr>
-          <w:lang w:val="en-GB"/>
-        </w:rPr>
-        <w:t xml:space="preserve">Full PHP and MySQL database support </w:t>
-      </w:r>
-      <w:r>
-        <w:rPr>
-          <w:rFonts w:ascii="Verdana" w:eastAsia="Verdana" w:hAnsi="Verdana" w:cs="Verdana"/>
-          <w:lang w:val="en-GB"/>
-        </w:rPr>
-        <w:t>-</w:t>
-      </w:r>
-      <w:r>
-        <w:rPr>
-          <w:lang w:val="en-GB"/>
-        </w:rPr>
-        <w:t xml:space="preserve"> Free </w:t>
-      </w:r>
-      <w:proofErr w:type="spellStart"/>
-      <w:r>
-        <w:rPr>
-          <w:lang w:val="en-GB"/>
-        </w:rPr>
-        <w:t>Cpanel</w:t>
-      </w:r>
-      <w:proofErr w:type="spellEnd"/>
-      <w:r>
-        <w:rPr>
-          <w:lang w:val="en-GB"/>
-        </w:rPr>
-        <w:t xml:space="preserve"> web hosting admin panel </w:t>
-      </w:r>
-      <w:r>
-        <w:rPr>
-          <w:rFonts w:ascii="Verdana" w:eastAsia="Verdana" w:hAnsi="Verdana" w:cs="Verdana"/>
-          <w:lang w:val="en-GB"/>
-        </w:rPr>
-        <w:t>-</w:t>
-      </w:r>
-      <w:r>
-        <w:rPr>
-          <w:lang w:val="en-GB"/>
-        </w:rPr>
-        <w:t xml:space="preserve"> Instant account activation, no fees! </w:t>
-      </w:r>
-    </w:p>
-    <w:p>
-      <w:pPr>
         <w:spacing w:after="0" w:line="259" w:lineRule="auto"/>
         <w:ind w:left="709" w:firstLine="0"/>
         <w:rPr>
@@ -7497,65 +6911,81 @@
       </w:pPr>
       <w:r>
         <w:rPr>
-          <w:lang w:val="en-GB"/>
-        </w:rPr>
-        <w:t xml:space="preserve"> </w:t>
-      </w:r>
-    </w:p>
-    <w:p>
-      <w:pPr>
-        <w:spacing w:after="0" w:line="259" w:lineRule="auto"/>
-        <w:ind w:left="709" w:firstLine="0"/>
-        <w:rPr>
-          <w:lang w:val="en-GB"/>
-        </w:rPr>
-      </w:pPr>
-      <w:r>
-        <w:rPr>
-          <w:lang w:val="en-GB"/>
-        </w:rPr>
-        <w:t xml:space="preserve"> </w:t>
-      </w:r>
-    </w:p>
-    <w:p>
-      <w:pPr>
-        <w:spacing w:after="0" w:line="259" w:lineRule="auto"/>
-        <w:ind w:left="142" w:firstLine="0"/>
-        <w:rPr>
-          <w:lang w:val="en-GB"/>
-        </w:rPr>
-      </w:pPr>
-      <w:r>
-        <w:rPr>
-          <w:lang w:val="en-GB"/>
-        </w:rPr>
-        <w:t xml:space="preserve"> </w:t>
-      </w:r>
-    </w:p>
-    <w:p>
-      <w:pPr>
-        <w:spacing w:after="0" w:line="259" w:lineRule="auto"/>
-        <w:ind w:left="0" w:right="4135" w:firstLine="0"/>
-        <w:jc w:val="center"/>
-        <w:rPr>
-          <w:lang w:val="en-GB"/>
-        </w:rPr>
-      </w:pPr>
-      <w:r>
-        <w:rPr>
-          <w:noProof/>
+          <w:b/>
+          <w:sz w:val="56"/>
+          <w:lang w:val="en-GB"/>
+        </w:rPr>
+        <w:tab/>
+        <w:t xml:space="preserve"> </w:t>
+      </w:r>
+    </w:p>
+    <w:p>
+      <w:pPr>
+        <w:pStyle w:val="berschrift1"/>
+        <w:ind w:left="1414" w:hanging="720"/>
+      </w:pPr>
+      <w:proofErr w:type="spellStart"/>
+      <w:r>
+        <w:t>Effort</w:t>
+      </w:r>
+      <w:proofErr w:type="spellEnd"/>
+      <w:r>
+        <w:t xml:space="preserve"> </w:t>
+      </w:r>
+      <w:proofErr w:type="spellStart"/>
+      <w:r>
+        <w:t>Estimation</w:t>
+      </w:r>
+      <w:proofErr w:type="spellEnd"/>
+    </w:p>
+    <w:p>
+      <w:pPr>
+        <w:rPr>
+          <w:lang w:val="en-GB"/>
+        </w:rPr>
+      </w:pPr>
+      <w:r>
+        <w:rPr>
+          <w:lang w:val="en-GB"/>
+        </w:rPr>
+        <w:t>This is how our c</w:t>
+      </w:r>
+      <w:r>
+        <w:rPr>
+          <w:lang w:val="en-GB"/>
+        </w:rPr>
+        <w:t>urrent effort estimation looks like</w:t>
+      </w:r>
+      <w:r>
+        <w:rPr>
+          <w:lang w:val="en-GB"/>
+        </w:rPr>
+        <w:t>:</w:t>
+      </w:r>
+    </w:p>
+    <w:p>
+      <w:pPr>
+        <w:rPr>
+          <w:lang w:val="en-GB"/>
+        </w:rPr>
+      </w:pPr>
+      <w:r>
+        <w:rPr>
+          <w:lang w:val="en-GB"/>
         </w:rPr>
         <w:drawing>
-          <wp:inline distT="0" distB="0" distL="0" distR="0" wp14:anchorId="23BADDDE" wp14:editId="52DE50DC">
-            <wp:extent cx="3848100" cy="3324225"/>
-            <wp:effectExtent l="0" t="0" r="0" b="0"/>
-            <wp:docPr id="461" name="Picture 461"/>
-            <wp:cNvGraphicFramePr/>
+          <wp:inline distT="0" distB="0" distL="0" distR="0" wp14:anchorId="224E8CFC" wp14:editId="09EBEDA2">
+            <wp:extent cx="6696075" cy="3346450"/>
+            <wp:effectExtent l="0" t="0" r="9525" b="6350"/>
+            <wp:docPr id="14" name="Grafik 14" descr="Ein Bild, das Tisch enthält.&#10;&#10;Automatisch generierte Beschreibung"/>
+            <wp:cNvGraphicFramePr>
+              <a:graphicFrameLocks xmlns:a="http://schemas.openxmlformats.org/drawingml/2006/main" noChangeAspect="1"/>
+            </wp:cNvGraphicFramePr>
             <a:graphic xmlns:a="http://schemas.openxmlformats.org/drawingml/2006/main">
               <a:graphicData uri="http://schemas.openxmlformats.org/drawingml/2006/picture">
                 <pic:pic xmlns:pic="http://schemas.openxmlformats.org/drawingml/2006/picture">
                   <pic:nvPicPr>
-                    <pic:cNvPr id="461" name="Picture 461"/>
+                    <pic:cNvPr id="14" name="Grafik 14" descr="Ein Bild, das Tisch enthält.&#10;&#10;Automatisch generierte Beschreibung"/>
                     <pic:cNvPicPr/>
                   </pic:nvPicPr>
                   <pic:blipFill>
@@ -7567,7 +6997,7 @@
                   <pic:spPr>
                     <a:xfrm>
                       <a:off x="0" y="0"/>
-                      <a:ext cx="3848100" cy="3324225"/>
+                      <a:ext cx="6696075" cy="3346450"/>
                     </a:xfrm>
                     <a:prstGeom prst="rect">
                       <a:avLst/>
@@ -7579,91 +7009,110 @@
           </wp:inline>
         </w:drawing>
       </w:r>
-      <w:r>
-        <w:rPr>
-          <w:lang w:val="en-GB"/>
-        </w:rPr>
-        <w:t xml:space="preserve"> </w:t>
+    </w:p>
+    <w:p>
+      <w:pPr>
+        <w:rPr>
+          <w:lang w:val="en-GB"/>
+        </w:rPr>
+      </w:pPr>
+      <w:r>
+        <w:rPr>
+          <w:lang w:val="en-GB"/>
+        </w:rPr>
+        <w:t>We created this effort estimation during the 2</w:t>
+      </w:r>
+      <w:r>
+        <w:rPr>
+          <w:vertAlign w:val="superscript"/>
+          <w:lang w:val="en-GB"/>
+        </w:rPr>
+        <w:t>nd</w:t>
+      </w:r>
+      <w:r>
+        <w:rPr>
+          <w:lang w:val="en-GB"/>
+        </w:rPr>
+        <w:t xml:space="preserve"> </w:t>
+      </w:r>
+      <w:r>
+        <w:rPr>
+          <w:lang w:val="en-GB"/>
+        </w:rPr>
+        <w:t>semester,</w:t>
+      </w:r>
+      <w:r>
+        <w:rPr>
+          <w:lang w:val="en-GB"/>
+        </w:rPr>
+        <w:t xml:space="preserve"> and it has really everything one needs to know. Hence why we will keep on using this format in this semester.</w:t>
+      </w:r>
+    </w:p>
+    <w:p>
+      <w:pPr>
+        <w:spacing w:after="160" w:line="259" w:lineRule="auto"/>
+        <w:ind w:left="0" w:firstLine="0"/>
+        <w:rPr>
+          <w:lang w:val="en-GB"/>
+        </w:rPr>
+      </w:pPr>
+      <w:r>
+        <w:rPr>
+          <w:lang w:val="en-GB"/>
+        </w:rPr>
+        <w:br w:type="page"/>
+      </w:r>
+    </w:p>
+    <w:p>
+      <w:pPr>
+        <w:pStyle w:val="berschrift1"/>
+        <w:ind w:left="1414" w:hanging="720"/>
+      </w:pPr>
+      <w:proofErr w:type="spellStart"/>
+      <w:r>
+        <w:lastRenderedPageBreak/>
+        <w:t>Our</w:t>
+      </w:r>
+      <w:proofErr w:type="spellEnd"/>
+      <w:r>
+        <w:t xml:space="preserve"> Project Diary </w:t>
       </w:r>
     </w:p>
     <w:p>
       <w:pPr>
         <w:spacing w:after="0" w:line="259" w:lineRule="auto"/>
         <w:ind w:left="142" w:firstLine="0"/>
-        <w:rPr>
-          <w:lang w:val="en-GB"/>
-        </w:rPr>
-      </w:pPr>
-      <w:r>
-        <w:rPr>
-          <w:lang w:val="en-GB"/>
-        </w:rPr>
-        <w:t xml:space="preserve"> </w:t>
-      </w:r>
-    </w:p>
-    <w:p>
-      <w:pPr>
-        <w:spacing w:line="250" w:lineRule="auto"/>
+      </w:pPr>
+      <w:r>
+        <w:t xml:space="preserve"> </w:t>
+      </w:r>
+    </w:p>
+    <w:p>
+      <w:pPr>
+        <w:spacing w:after="0" w:line="259" w:lineRule="auto"/>
         <w:ind w:left="137"/>
-        <w:rPr>
-          <w:lang w:val="en-GB"/>
-        </w:rPr>
-      </w:pPr>
-      <w:r>
-        <w:rPr>
-          <w:lang w:val="en-GB"/>
-        </w:rPr>
-        <w:t xml:space="preserve">Website-Link: </w:t>
-      </w:r>
-      <w:hyperlink r:id="rId36">
-        <w:r>
-          <w:rPr>
-            <w:color w:val="ADB9CA"/>
-            <w:u w:val="single" w:color="ADB9CA"/>
-            <w:lang w:val="en-GB"/>
-          </w:rPr>
-          <w:t>https://git-game.000webhostapp.com</w:t>
-        </w:r>
-      </w:hyperlink>
-      <w:hyperlink r:id="rId37">
-        <w:r>
-          <w:rPr>
-            <w:lang w:val="en-GB"/>
-          </w:rPr>
-          <w:t xml:space="preserve"> </w:t>
-        </w:r>
-      </w:hyperlink>
+      </w:pPr>
+      <w:r>
+        <w:rPr>
+          <w:b/>
+          <w:bCs/>
+        </w:rPr>
+        <w:t>Lukas Koller</w:t>
+      </w:r>
+      <w:r>
+        <w:t>:</w:t>
+      </w:r>
+      <w:r>
+        <w:t xml:space="preserve"> </w:t>
+      </w:r>
     </w:p>
     <w:p>
       <w:pPr>
         <w:spacing w:after="0" w:line="259" w:lineRule="auto"/>
         <w:ind w:left="142" w:firstLine="0"/>
-        <w:rPr>
-          <w:lang w:val="en-GB"/>
-        </w:rPr>
-      </w:pPr>
-      <w:r>
-        <w:rPr>
-          <w:b/>
-          <w:lang w:val="en-GB"/>
-        </w:rPr>
-        <w:t xml:space="preserve"> </w:t>
-      </w:r>
-    </w:p>
-    <w:p>
-      <w:pPr>
-        <w:spacing w:after="0" w:line="259" w:lineRule="auto"/>
-        <w:ind w:left="137"/>
-        <w:rPr>
-          <w:lang w:val="en-GB"/>
-        </w:rPr>
-      </w:pPr>
-      <w:r>
-        <w:rPr>
-          <w:b/>
-          <w:lang w:val="en-GB"/>
-        </w:rPr>
-        <w:t xml:space="preserve">File upload: </w:t>
+      </w:pPr>
+      <w:r>
+        <w:t xml:space="preserve"> </w:t>
       </w:r>
     </w:p>
     <w:p>
@@ -7675,9 +7124,61 @@
       </w:pPr>
       <w:r>
         <w:rPr>
-          <w:lang w:val="en-GB"/>
-        </w:rPr>
-        <w:t xml:space="preserve">There are two ways to upload files to the web hosting service: </w:t>
+          <w:rFonts w:ascii="Helvetica" w:hAnsi="Helvetica" w:cs="Helvetica"/>
+          <w:color w:val="2E3338"/>
+          <w:lang w:val="en-GB"/>
+        </w:rPr>
+        <w:t xml:space="preserve">After changing from dual to </w:t>
+      </w:r>
+      <w:proofErr w:type="spellStart"/>
+      <w:r>
+        <w:rPr>
+          <w:rFonts w:ascii="Helvetica" w:hAnsi="Helvetica" w:cs="Helvetica"/>
+          <w:color w:val="2E3338"/>
+          <w:lang w:val="en-GB"/>
+        </w:rPr>
+        <w:t>vollzeit</w:t>
+      </w:r>
+      <w:proofErr w:type="spellEnd"/>
+      <w:r>
+        <w:rPr>
+          <w:rFonts w:ascii="Helvetica" w:hAnsi="Helvetica" w:cs="Helvetica"/>
+          <w:color w:val="2E3338"/>
+          <w:lang w:val="en-GB"/>
+        </w:rPr>
+        <w:t xml:space="preserve"> I had to pick an Innovation Lab Team to join and I thought that a Git based Game sounds like fun and that I could learn something about Git along the way too. Since Innovation Lab was never in presence we mostly communicated via our discord or if we need something from Mr </w:t>
+      </w:r>
+      <w:proofErr w:type="spellStart"/>
+      <w:r>
+        <w:rPr>
+          <w:rFonts w:ascii="Helvetica" w:hAnsi="Helvetica" w:cs="Helvetica"/>
+          <w:color w:val="2E3338"/>
+          <w:lang w:val="en-GB"/>
+        </w:rPr>
+        <w:t>Aichbauer</w:t>
+      </w:r>
+      <w:proofErr w:type="spellEnd"/>
+      <w:r>
+        <w:rPr>
+          <w:rFonts w:ascii="Helvetica" w:hAnsi="Helvetica" w:cs="Helvetica"/>
+          <w:color w:val="2E3338"/>
+          <w:lang w:val="en-GB"/>
+        </w:rPr>
+        <w:t xml:space="preserve"> via mail. </w:t>
+      </w:r>
+      <w:r>
+        <w:rPr>
+          <w:rFonts w:ascii="Helvetica" w:hAnsi="Helvetica" w:cs="Helvetica"/>
+          <w:color w:val="2E3338"/>
+          <w:lang w:val="en-GB"/>
+        </w:rPr>
+        <w:t>At the start of the semester, I had to get familiar with the already existing code. I also had to reintroduce myself to PHP and JavaScript again (which took longer than expected). After that I started my first and only task and had Problems testing. This took a bit longer to resolve since the overlapping free time between the team members was little. But after a bit of time we fixed the problem and I could test and debug my code. Through that I learned that you sometimes have to take extra time to look out if others need help, so they can finish their part of the work.</w:t>
+      </w:r>
+      <w:r>
+        <w:rPr>
+          <w:lang w:val="en-GB"/>
+        </w:rPr>
+        <w:t xml:space="preserve"> </w:t>
       </w:r>
     </w:p>
     <w:p>
@@ -7698,1231 +7199,167 @@
     <w:p>
       <w:pPr>
         <w:ind w:left="137" w:right="188"/>
-      </w:pPr>
-      <w:r>
-        <w:rPr>
-          <w:lang w:val="en-GB"/>
-        </w:rPr>
-        <w:t xml:space="preserve">The first option - using the browser-based file manager. This tool allows you to navigate, upload and delete files on your web server. </w:t>
-      </w:r>
-      <w:proofErr w:type="spellStart"/>
-      <w:r>
-        <w:t>You</w:t>
-      </w:r>
-      <w:proofErr w:type="spellEnd"/>
-      <w:r>
-        <w:t xml:space="preserve"> </w:t>
-      </w:r>
-      <w:proofErr w:type="spellStart"/>
-      <w:r>
-        <w:t>can</w:t>
-      </w:r>
-      <w:proofErr w:type="spellEnd"/>
-      <w:r>
-        <w:t xml:space="preserve"> </w:t>
-      </w:r>
-      <w:proofErr w:type="spellStart"/>
-      <w:r>
-        <w:t>access</w:t>
-      </w:r>
-      <w:proofErr w:type="spellEnd"/>
-      <w:r>
-        <w:t xml:space="preserve"> </w:t>
-      </w:r>
-      <w:proofErr w:type="spellStart"/>
-      <w:r>
-        <w:t>this</w:t>
-      </w:r>
-      <w:proofErr w:type="spellEnd"/>
-      <w:r>
-        <w:t xml:space="preserve"> feature </w:t>
-      </w:r>
-      <w:proofErr w:type="spellStart"/>
-      <w:r>
-        <w:t>from</w:t>
-      </w:r>
-      <w:proofErr w:type="spellEnd"/>
-      <w:r>
-        <w:t xml:space="preserve"> </w:t>
-      </w:r>
-      <w:proofErr w:type="spellStart"/>
-      <w:r>
-        <w:t>your</w:t>
-      </w:r>
-      <w:proofErr w:type="spellEnd"/>
-      <w:r>
-        <w:t xml:space="preserve"> Control Panel. </w:t>
-      </w:r>
-    </w:p>
-    <w:p>
-      <w:pPr>
-        <w:spacing w:after="0" w:line="259" w:lineRule="auto"/>
-        <w:ind w:left="142" w:firstLine="0"/>
-      </w:pPr>
-      <w:r>
-        <w:t xml:space="preserve"> </w:t>
-      </w:r>
-    </w:p>
-    <w:p>
-      <w:pPr>
-        <w:spacing w:after="0" w:line="259" w:lineRule="auto"/>
-        <w:ind w:left="709" w:firstLine="0"/>
-      </w:pPr>
-      <w:r>
-        <w:rPr>
-          <w:noProof/>
-        </w:rPr>
-        <w:lastRenderedPageBreak/>
-        <w:drawing>
-          <wp:inline distT="0" distB="0" distL="0" distR="0" wp14:anchorId="35D0DF24" wp14:editId="290D2C0A">
-            <wp:extent cx="5644515" cy="2704975"/>
-            <wp:effectExtent l="0" t="0" r="0" b="0"/>
-            <wp:docPr id="516" name="Picture 516"/>
-            <wp:cNvGraphicFramePr/>
-            <a:graphic xmlns:a="http://schemas.openxmlformats.org/drawingml/2006/main">
-              <a:graphicData uri="http://schemas.openxmlformats.org/drawingml/2006/picture">
-                <pic:pic xmlns:pic="http://schemas.openxmlformats.org/drawingml/2006/picture">
-                  <pic:nvPicPr>
-                    <pic:cNvPr id="516" name="Picture 516"/>
-                    <pic:cNvPicPr/>
-                  </pic:nvPicPr>
-                  <pic:blipFill>
-                    <a:blip r:embed="rId38"/>
-                    <a:stretch>
-                      <a:fillRect/>
-                    </a:stretch>
-                  </pic:blipFill>
-                  <pic:spPr>
-                    <a:xfrm>
-                      <a:off x="0" y="0"/>
-                      <a:ext cx="5644515" cy="2704975"/>
-                    </a:xfrm>
-                    <a:prstGeom prst="rect">
-                      <a:avLst/>
-                    </a:prstGeom>
-                  </pic:spPr>
-                </pic:pic>
-              </a:graphicData>
-            </a:graphic>
-          </wp:inline>
-        </w:drawing>
-      </w:r>
-    </w:p>
-    <w:p>
-      <w:pPr>
-        <w:spacing w:after="0" w:line="259" w:lineRule="auto"/>
-        <w:ind w:left="709" w:right="701" w:firstLine="0"/>
-        <w:jc w:val="right"/>
-      </w:pPr>
-      <w:r>
-        <w:t xml:space="preserve"> </w:t>
-      </w:r>
-    </w:p>
-    <w:p>
-      <w:pPr>
-        <w:spacing w:after="0" w:line="259" w:lineRule="auto"/>
-        <w:ind w:left="142" w:firstLine="0"/>
-      </w:pPr>
-      <w:r>
-        <w:t xml:space="preserve"> </w:t>
-      </w:r>
-    </w:p>
-    <w:p>
-      <w:pPr>
-        <w:ind w:left="137" w:right="188"/>
-        <w:rPr>
-          <w:lang w:val="en-GB"/>
-        </w:rPr>
-      </w:pPr>
-      <w:r>
-        <w:rPr>
-          <w:lang w:val="en-GB"/>
-        </w:rPr>
-        <w:t xml:space="preserve">The second option is to use FTP. FTP stands for File Transfer Protocol. With it you can conveniently manage your files </w:t>
-      </w:r>
-      <w:proofErr w:type="gramStart"/>
-      <w:r>
-        <w:rPr>
-          <w:lang w:val="en-GB"/>
-        </w:rPr>
-        <w:t>similar to</w:t>
-      </w:r>
-      <w:proofErr w:type="gramEnd"/>
-      <w:r>
-        <w:rPr>
-          <w:lang w:val="en-GB"/>
-        </w:rPr>
-        <w:t xml:space="preserve"> a file manager. </w:t>
-      </w:r>
-    </w:p>
-    <w:p>
-      <w:pPr>
-        <w:spacing w:after="0" w:line="259" w:lineRule="auto"/>
-        <w:ind w:left="709" w:firstLine="0"/>
-        <w:rPr>
-          <w:lang w:val="en-GB"/>
-        </w:rPr>
-      </w:pPr>
-      <w:r>
-        <w:rPr>
-          <w:lang w:val="en-GB"/>
-        </w:rPr>
-        <w:t xml:space="preserve"> </w:t>
-      </w:r>
-    </w:p>
-    <w:p>
-      <w:pPr>
-        <w:ind w:left="137" w:right="188"/>
-        <w:rPr>
-          <w:lang w:val="en-GB"/>
-        </w:rPr>
-      </w:pPr>
-      <w:r>
-        <w:rPr>
-          <w:lang w:val="en-GB"/>
-        </w:rPr>
-        <w:t xml:space="preserve">Used software for file transfer: FileZilla. FileZilla is a free FTP client for all major platforms (Windows, Mac OS X, </w:t>
-      </w:r>
-      <w:proofErr w:type="gramStart"/>
-      <w:r>
-        <w:rPr>
-          <w:lang w:val="en-GB"/>
-        </w:rPr>
-        <w:t>BSD</w:t>
-      </w:r>
-      <w:proofErr w:type="gramEnd"/>
-      <w:r>
-        <w:rPr>
-          <w:lang w:val="en-GB"/>
-        </w:rPr>
-        <w:t xml:space="preserve"> and Linux). The tool has an intuitive visual user interface and many handy features </w:t>
-      </w:r>
-    </w:p>
-    <w:p>
-      <w:pPr>
-        <w:spacing w:after="0" w:line="259" w:lineRule="auto"/>
-        <w:ind w:left="142" w:firstLine="0"/>
-        <w:rPr>
-          <w:lang w:val="en-GB"/>
-        </w:rPr>
-      </w:pPr>
-      <w:r>
-        <w:rPr>
-          <w:lang w:val="en-GB"/>
-        </w:rPr>
-        <w:t xml:space="preserve"> </w:t>
-      </w:r>
-    </w:p>
-    <w:p>
-      <w:pPr>
-        <w:spacing w:after="0" w:line="259" w:lineRule="auto"/>
-        <w:ind w:left="0" w:right="568" w:firstLine="0"/>
-        <w:jc w:val="right"/>
-        <w:rPr>
-          <w:lang w:val="en-GB"/>
-        </w:rPr>
-      </w:pPr>
-      <w:r>
-        <w:rPr>
-          <w:noProof/>
-        </w:rPr>
-        <w:drawing>
-          <wp:inline distT="0" distB="0" distL="0" distR="0" wp14:anchorId="795F4BCE" wp14:editId="57EC0550">
-            <wp:extent cx="6203950" cy="3334385"/>
-            <wp:effectExtent l="0" t="0" r="0" b="0"/>
-            <wp:docPr id="514" name="Picture 514"/>
-            <wp:cNvGraphicFramePr/>
-            <a:graphic xmlns:a="http://schemas.openxmlformats.org/drawingml/2006/main">
-              <a:graphicData uri="http://schemas.openxmlformats.org/drawingml/2006/picture">
-                <pic:pic xmlns:pic="http://schemas.openxmlformats.org/drawingml/2006/picture">
-                  <pic:nvPicPr>
-                    <pic:cNvPr id="514" name="Picture 514"/>
-                    <pic:cNvPicPr/>
-                  </pic:nvPicPr>
-                  <pic:blipFill>
-                    <a:blip r:embed="rId39"/>
-                    <a:stretch>
-                      <a:fillRect/>
-                    </a:stretch>
-                  </pic:blipFill>
-                  <pic:spPr>
-                    <a:xfrm>
-                      <a:off x="0" y="0"/>
-                      <a:ext cx="6203950" cy="3334385"/>
-                    </a:xfrm>
-                    <a:prstGeom prst="rect">
-                      <a:avLst/>
-                    </a:prstGeom>
-                  </pic:spPr>
-                </pic:pic>
-              </a:graphicData>
-            </a:graphic>
-          </wp:inline>
-        </w:drawing>
-      </w:r>
-      <w:r>
-        <w:rPr>
-          <w:lang w:val="en-GB"/>
-        </w:rPr>
-        <w:t xml:space="preserve"> </w:t>
-      </w:r>
-    </w:p>
-    <w:p>
-      <w:pPr>
-        <w:spacing w:after="0" w:line="259" w:lineRule="auto"/>
-        <w:ind w:left="142" w:firstLine="0"/>
-        <w:rPr>
-          <w:lang w:val="en-GB"/>
-        </w:rPr>
-      </w:pPr>
-      <w:r>
-        <w:rPr>
-          <w:lang w:val="en-GB"/>
-        </w:rPr>
-        <w:t xml:space="preserve"> </w:t>
-      </w:r>
-    </w:p>
-    <w:p>
-      <w:pPr>
-        <w:spacing w:after="0" w:line="259" w:lineRule="auto"/>
-        <w:ind w:left="142" w:firstLine="0"/>
-        <w:rPr>
-          <w:lang w:val="en-GB"/>
-        </w:rPr>
-      </w:pPr>
-      <w:r>
-        <w:rPr>
-          <w:lang w:val="en-GB"/>
-        </w:rPr>
-        <w:t xml:space="preserve"> </w:t>
-      </w:r>
-    </w:p>
-    <w:p>
-      <w:pPr>
-        <w:spacing w:after="0" w:line="259" w:lineRule="auto"/>
-        <w:ind w:left="142" w:firstLine="0"/>
-        <w:rPr>
-          <w:lang w:val="en-GB"/>
-        </w:rPr>
-      </w:pPr>
-      <w:r>
-        <w:rPr>
-          <w:lang w:val="en-GB"/>
-        </w:rPr>
-        <w:t xml:space="preserve"> </w:t>
-      </w:r>
-    </w:p>
-    <w:p>
-      <w:pPr>
-        <w:spacing w:after="0" w:line="259" w:lineRule="auto"/>
-        <w:ind w:left="142" w:firstLine="0"/>
-        <w:rPr>
-          <w:lang w:val="en-GB"/>
-        </w:rPr>
-      </w:pPr>
-      <w:r>
-        <w:rPr>
-          <w:lang w:val="en-GB"/>
-        </w:rPr>
-        <w:t xml:space="preserve"> </w:t>
-      </w:r>
-    </w:p>
-    <w:p>
-      <w:pPr>
-        <w:spacing w:after="0" w:line="259" w:lineRule="auto"/>
-        <w:ind w:left="142" w:firstLine="0"/>
-        <w:rPr>
-          <w:lang w:val="en-GB"/>
-        </w:rPr>
-      </w:pPr>
-      <w:r>
-        <w:rPr>
-          <w:lang w:val="en-GB"/>
-        </w:rPr>
-        <w:t xml:space="preserve"> </w:t>
-      </w:r>
-    </w:p>
-    <w:p>
-      <w:pPr>
-        <w:spacing w:after="0" w:line="259" w:lineRule="auto"/>
-        <w:ind w:left="142" w:firstLine="0"/>
-        <w:rPr>
-          <w:lang w:val="en-GB"/>
-        </w:rPr>
-      </w:pPr>
-      <w:r>
-        <w:rPr>
-          <w:lang w:val="en-GB"/>
-        </w:rPr>
-        <w:t xml:space="preserve"> </w:t>
-      </w:r>
-    </w:p>
-    <w:p>
-      <w:pPr>
-        <w:spacing w:after="0" w:line="259" w:lineRule="auto"/>
-        <w:ind w:left="142" w:firstLine="0"/>
-        <w:rPr>
-          <w:lang w:val="en-GB"/>
-        </w:rPr>
-      </w:pPr>
-      <w:r>
-        <w:rPr>
-          <w:lang w:val="en-GB"/>
-        </w:rPr>
-        <w:t xml:space="preserve"> </w:t>
-      </w:r>
-    </w:p>
-    <w:p>
-      <w:pPr>
-        <w:spacing w:after="0" w:line="259" w:lineRule="auto"/>
-        <w:ind w:left="142" w:firstLine="0"/>
-        <w:rPr>
-          <w:lang w:val="en-GB"/>
-        </w:rPr>
-      </w:pPr>
-      <w:r>
-        <w:rPr>
-          <w:lang w:val="en-GB"/>
-        </w:rPr>
-        <w:t xml:space="preserve"> </w:t>
-      </w:r>
-    </w:p>
-    <w:p>
-      <w:pPr>
-        <w:spacing w:after="0" w:line="259" w:lineRule="auto"/>
-        <w:ind w:left="142" w:firstLine="0"/>
-        <w:rPr>
-          <w:lang w:val="en-GB"/>
-        </w:rPr>
-      </w:pPr>
-      <w:r>
-        <w:rPr>
-          <w:lang w:val="en-GB"/>
-        </w:rPr>
-        <w:lastRenderedPageBreak/>
-        <w:t xml:space="preserve"> </w:t>
-      </w:r>
-    </w:p>
-    <w:p>
-      <w:pPr>
-        <w:spacing w:after="0" w:line="259" w:lineRule="auto"/>
-        <w:ind w:left="142" w:firstLine="0"/>
-        <w:rPr>
-          <w:lang w:val="en-GB"/>
-        </w:rPr>
-      </w:pPr>
-      <w:r>
-        <w:rPr>
-          <w:b/>
-          <w:lang w:val="en-GB"/>
-        </w:rPr>
-        <w:t xml:space="preserve"> </w:t>
-      </w:r>
-    </w:p>
-    <w:p>
-      <w:pPr>
-        <w:spacing w:after="0" w:line="259" w:lineRule="auto"/>
-        <w:ind w:left="137"/>
-        <w:rPr>
-          <w:lang w:val="en-GB"/>
-        </w:rPr>
-      </w:pPr>
-      <w:r>
-        <w:rPr>
-          <w:b/>
-          <w:lang w:val="en-GB"/>
-        </w:rPr>
-        <w:t xml:space="preserve">Database: </w:t>
-      </w:r>
-    </w:p>
-    <w:p>
-      <w:pPr>
-        <w:spacing w:after="0" w:line="259" w:lineRule="auto"/>
-        <w:ind w:left="142" w:firstLine="0"/>
-        <w:rPr>
-          <w:lang w:val="en-GB"/>
-        </w:rPr>
-      </w:pPr>
-      <w:r>
-        <w:rPr>
-          <w:b/>
-          <w:lang w:val="en-GB"/>
-        </w:rPr>
-        <w:t xml:space="preserve"> </w:t>
-      </w:r>
-    </w:p>
-    <w:p>
-      <w:pPr>
-        <w:ind w:left="137" w:right="188"/>
-        <w:rPr>
-          <w:lang w:val="en-GB"/>
-        </w:rPr>
-      </w:pPr>
-      <w:r>
-        <w:rPr>
-          <w:lang w:val="en-GB"/>
-        </w:rPr>
-        <w:t xml:space="preserve">You can create up to two databases with the free version. </w:t>
-      </w:r>
-    </w:p>
-    <w:p>
-      <w:pPr>
-        <w:spacing w:after="0" w:line="259" w:lineRule="auto"/>
-        <w:ind w:left="0" w:right="587" w:firstLine="0"/>
-        <w:jc w:val="right"/>
-      </w:pPr>
-      <w:r>
-        <w:rPr>
-          <w:noProof/>
-        </w:rPr>
-        <w:drawing>
-          <wp:inline distT="0" distB="0" distL="0" distR="0" wp14:anchorId="1494A20F" wp14:editId="2519E4AE">
-            <wp:extent cx="6191250" cy="1962150"/>
-            <wp:effectExtent l="0" t="0" r="0" b="0"/>
-            <wp:docPr id="555" name="Picture 555"/>
-            <wp:cNvGraphicFramePr/>
-            <a:graphic xmlns:a="http://schemas.openxmlformats.org/drawingml/2006/main">
-              <a:graphicData uri="http://schemas.openxmlformats.org/drawingml/2006/picture">
-                <pic:pic xmlns:pic="http://schemas.openxmlformats.org/drawingml/2006/picture">
-                  <pic:nvPicPr>
-                    <pic:cNvPr id="555" name="Picture 555"/>
-                    <pic:cNvPicPr/>
-                  </pic:nvPicPr>
-                  <pic:blipFill>
-                    <a:blip r:embed="rId40"/>
-                    <a:stretch>
-                      <a:fillRect/>
-                    </a:stretch>
-                  </pic:blipFill>
-                  <pic:spPr>
-                    <a:xfrm>
-                      <a:off x="0" y="0"/>
-                      <a:ext cx="6191250" cy="1962150"/>
-                    </a:xfrm>
-                    <a:prstGeom prst="rect">
-                      <a:avLst/>
-                    </a:prstGeom>
-                  </pic:spPr>
-                </pic:pic>
-              </a:graphicData>
-            </a:graphic>
-          </wp:inline>
-        </w:drawing>
-      </w:r>
-      <w:r>
-        <w:t xml:space="preserve"> </w:t>
-      </w:r>
-    </w:p>
-    <w:p>
-      <w:pPr>
-        <w:spacing w:after="0" w:line="259" w:lineRule="auto"/>
-        <w:ind w:left="142" w:firstLine="0"/>
-      </w:pPr>
-      <w:r>
-        <w:t xml:space="preserve"> </w:t>
-      </w:r>
-    </w:p>
-    <w:p>
-      <w:pPr>
-        <w:spacing w:after="1" w:line="259" w:lineRule="auto"/>
-        <w:ind w:left="137"/>
-      </w:pPr>
-      <w:proofErr w:type="spellStart"/>
-      <w:r>
-        <w:rPr>
-          <w:i/>
-        </w:rPr>
-        <w:t>Specifications</w:t>
-      </w:r>
-      <w:proofErr w:type="spellEnd"/>
-      <w:r>
-        <w:rPr>
-          <w:i/>
-        </w:rPr>
-        <w:t xml:space="preserve"> oft he </w:t>
-      </w:r>
-      <w:proofErr w:type="spellStart"/>
-      <w:r>
-        <w:rPr>
-          <w:i/>
-        </w:rPr>
-        <w:t>Datebase</w:t>
-      </w:r>
-      <w:proofErr w:type="spellEnd"/>
-      <w:r>
-        <w:rPr>
-          <w:i/>
-        </w:rPr>
-        <w:t xml:space="preserve">: </w:t>
-      </w:r>
-    </w:p>
-    <w:p>
-      <w:pPr>
-        <w:spacing w:after="0" w:line="259" w:lineRule="auto"/>
-        <w:ind w:left="142" w:firstLine="0"/>
-      </w:pPr>
-      <w:r>
-        <w:t xml:space="preserve"> </w:t>
-      </w:r>
-    </w:p>
-    <w:p>
-      <w:pPr>
-        <w:numPr>
-          <w:ilvl w:val="0"/>
-          <w:numId w:val="4"/>
-        </w:numPr>
-        <w:ind w:right="188" w:hanging="360"/>
-      </w:pPr>
-      <w:r>
-        <w:t xml:space="preserve">Database Space Limit: 1GB  </w:t>
-      </w:r>
-    </w:p>
-    <w:p>
-      <w:pPr>
-        <w:numPr>
-          <w:ilvl w:val="0"/>
-          <w:numId w:val="4"/>
-        </w:numPr>
-        <w:ind w:right="188" w:hanging="360"/>
-      </w:pPr>
-      <w:r>
-        <w:t xml:space="preserve">Database Table Limit: 100 </w:t>
-      </w:r>
-      <w:proofErr w:type="spellStart"/>
-      <w:r>
-        <w:t>Tables</w:t>
-      </w:r>
-      <w:proofErr w:type="spellEnd"/>
-      <w:r>
-        <w:t xml:space="preserve"> </w:t>
-      </w:r>
-    </w:p>
-    <w:p>
-      <w:pPr>
-        <w:numPr>
-          <w:ilvl w:val="0"/>
-          <w:numId w:val="4"/>
-        </w:numPr>
-        <w:ind w:right="188" w:hanging="360"/>
-        <w:rPr>
-          <w:lang w:val="en-GB"/>
-        </w:rPr>
-      </w:pPr>
-      <w:r>
-        <w:rPr>
-          <w:lang w:val="en-GB"/>
-        </w:rPr>
-        <w:t xml:space="preserve">Manage your database at databases.000webhost.com </w:t>
-      </w:r>
-    </w:p>
-    <w:p>
-      <w:pPr>
-        <w:numPr>
-          <w:ilvl w:val="0"/>
-          <w:numId w:val="4"/>
-        </w:numPr>
-        <w:ind w:right="188" w:hanging="360"/>
-        <w:rPr>
-          <w:lang w:val="en-GB"/>
-        </w:rPr>
-      </w:pPr>
-      <w:r>
-        <w:rPr>
-          <w:lang w:val="en-GB"/>
-        </w:rPr>
-        <w:t xml:space="preserve">Use localhost as a connection hostname. </w:t>
-      </w:r>
-    </w:p>
-    <w:p>
-      <w:pPr>
-        <w:spacing w:after="0" w:line="259" w:lineRule="auto"/>
-        <w:ind w:left="709" w:firstLine="0"/>
-        <w:rPr>
-          <w:lang w:val="en-GB"/>
-        </w:rPr>
-      </w:pPr>
-      <w:r>
-        <w:rPr>
-          <w:lang w:val="en-GB"/>
-        </w:rPr>
-        <w:t xml:space="preserve"> </w:t>
-      </w:r>
-    </w:p>
-    <w:p>
-      <w:pPr>
-        <w:spacing w:after="0" w:line="259" w:lineRule="auto"/>
-        <w:ind w:left="709" w:firstLine="0"/>
-        <w:rPr>
-          <w:lang w:val="en-GB"/>
-        </w:rPr>
-      </w:pPr>
-      <w:r>
-        <w:rPr>
-          <w:lang w:val="en-GB"/>
-        </w:rPr>
-        <w:t xml:space="preserve"> </w:t>
-      </w:r>
-    </w:p>
-    <w:p>
-      <w:pPr>
-        <w:spacing w:after="0" w:line="259" w:lineRule="auto"/>
-        <w:ind w:left="709" w:firstLine="0"/>
-        <w:rPr>
-          <w:lang w:val="en-GB"/>
-        </w:rPr>
-      </w:pPr>
-      <w:r>
-        <w:rPr>
-          <w:lang w:val="en-GB"/>
-        </w:rPr>
-        <w:t xml:space="preserve"> </w:t>
-      </w:r>
-    </w:p>
-    <w:p>
-      <w:pPr>
-        <w:spacing w:after="0" w:line="259" w:lineRule="auto"/>
-        <w:ind w:left="0" w:firstLine="0"/>
-        <w:jc w:val="right"/>
-        <w:rPr>
-          <w:lang w:val="en-GB"/>
-        </w:rPr>
-      </w:pPr>
-      <w:r>
-        <w:rPr>
-          <w:noProof/>
-        </w:rPr>
-        <w:drawing>
-          <wp:inline distT="0" distB="0" distL="0" distR="0" wp14:anchorId="6D66A8C5" wp14:editId="16658B4D">
-            <wp:extent cx="6203949" cy="2980690"/>
-            <wp:effectExtent l="0" t="0" r="0" b="0"/>
-            <wp:docPr id="557" name="Picture 557"/>
-            <wp:cNvGraphicFramePr/>
-            <a:graphic xmlns:a="http://schemas.openxmlformats.org/drawingml/2006/main">
-              <a:graphicData uri="http://schemas.openxmlformats.org/drawingml/2006/picture">
-                <pic:pic xmlns:pic="http://schemas.openxmlformats.org/drawingml/2006/picture">
-                  <pic:nvPicPr>
-                    <pic:cNvPr id="557" name="Picture 557"/>
-                    <pic:cNvPicPr/>
-                  </pic:nvPicPr>
-                  <pic:blipFill>
-                    <a:blip r:embed="rId41"/>
-                    <a:stretch>
-                      <a:fillRect/>
-                    </a:stretch>
-                  </pic:blipFill>
-                  <pic:spPr>
-                    <a:xfrm>
-                      <a:off x="0" y="0"/>
-                      <a:ext cx="6203949" cy="2980690"/>
-                    </a:xfrm>
-                    <a:prstGeom prst="rect">
-                      <a:avLst/>
-                    </a:prstGeom>
-                  </pic:spPr>
-                </pic:pic>
-              </a:graphicData>
-            </a:graphic>
-          </wp:inline>
-        </w:drawing>
-      </w:r>
-      <w:r>
-        <w:rPr>
-          <w:lang w:val="en-GB"/>
-        </w:rPr>
-        <w:t xml:space="preserve"> </w:t>
-      </w:r>
-    </w:p>
-    <w:p>
-      <w:pPr>
-        <w:spacing w:after="0" w:line="259" w:lineRule="auto"/>
-        <w:ind w:left="709" w:firstLine="0"/>
-        <w:rPr>
-          <w:lang w:val="en-GB"/>
-        </w:rPr>
-      </w:pPr>
-      <w:r>
-        <w:rPr>
-          <w:lang w:val="en-GB"/>
-        </w:rPr>
-        <w:t xml:space="preserve"> </w:t>
-      </w:r>
-    </w:p>
-    <w:p>
-      <w:pPr>
-        <w:ind w:left="137" w:right="188"/>
-        <w:rPr>
-          <w:lang w:val="en-GB"/>
-        </w:rPr>
-      </w:pPr>
-      <w:r>
-        <w:rPr>
-          <w:lang w:val="en-GB"/>
-        </w:rPr>
-        <w:t xml:space="preserve">The table from the database can be easily imported to phpMyAdmin. </w:t>
-      </w:r>
-    </w:p>
-    <w:p>
-      <w:pPr>
-        <w:spacing w:after="327" w:line="259" w:lineRule="auto"/>
-        <w:ind w:left="142" w:firstLine="0"/>
-        <w:rPr>
-          <w:lang w:val="en-GB"/>
-        </w:rPr>
-      </w:pPr>
-      <w:r>
-        <w:rPr>
-          <w:lang w:val="en-GB"/>
-        </w:rPr>
-        <w:t xml:space="preserve"> </w:t>
-      </w:r>
-    </w:p>
-    <w:p>
-      <w:pPr>
-        <w:spacing w:after="0" w:line="259" w:lineRule="auto"/>
-        <w:ind w:left="709" w:firstLine="0"/>
-        <w:rPr>
-          <w:lang w:val="en-GB"/>
-        </w:rPr>
-      </w:pPr>
-      <w:r>
-        <w:rPr>
-          <w:b/>
-          <w:sz w:val="56"/>
-          <w:lang w:val="en-GB"/>
-        </w:rPr>
-        <w:t xml:space="preserve"> </w:t>
-      </w:r>
-      <w:r>
-        <w:rPr>
-          <w:b/>
-          <w:sz w:val="56"/>
-          <w:lang w:val="en-GB"/>
-        </w:rPr>
-        <w:tab/>
-        <w:t xml:space="preserve"> </w:t>
-      </w:r>
-    </w:p>
-    <w:p>
-      <w:pPr>
-        <w:pStyle w:val="berschrift1"/>
-        <w:ind w:left="1414" w:hanging="720"/>
-      </w:pPr>
-      <w:proofErr w:type="spellStart"/>
-      <w:r>
-        <w:lastRenderedPageBreak/>
-        <w:t>Our</w:t>
-      </w:r>
-      <w:proofErr w:type="spellEnd"/>
-      <w:r>
-        <w:t xml:space="preserve"> Project Diary </w:t>
-      </w:r>
-    </w:p>
-    <w:p>
-      <w:pPr>
-        <w:spacing w:after="0" w:line="259" w:lineRule="auto"/>
-        <w:ind w:left="142" w:firstLine="0"/>
-      </w:pPr>
-      <w:r>
-        <w:t xml:space="preserve"> </w:t>
-      </w:r>
-    </w:p>
-    <w:p>
-      <w:pPr>
-        <w:spacing w:after="0" w:line="259" w:lineRule="auto"/>
-        <w:ind w:left="137"/>
+        <w:rPr>
+          <w:lang w:val="en-GB"/>
+        </w:rPr>
       </w:pPr>
       <w:r>
         <w:rPr>
           <w:b/>
           <w:bCs/>
-        </w:rPr>
-        <w:t>Lukas Koller</w:t>
-      </w:r>
-      <w:r>
-        <w:t>:</w:t>
-      </w:r>
-      <w:r>
-        <w:t xml:space="preserve"> </w:t>
-      </w:r>
-    </w:p>
-    <w:p>
-      <w:pPr>
-        <w:spacing w:after="0" w:line="259" w:lineRule="auto"/>
-        <w:ind w:left="142" w:firstLine="0"/>
-      </w:pPr>
-      <w:r>
-        <w:t xml:space="preserve"> </w:t>
-      </w:r>
-    </w:p>
-    <w:p>
-      <w:pPr>
-        <w:ind w:left="137" w:right="188"/>
-        <w:rPr>
-          <w:lang w:val="en-GB"/>
-        </w:rPr>
-      </w:pPr>
-      <w:r>
-        <w:rPr>
-          <w:rFonts w:ascii="Helvetica" w:hAnsi="Helvetica" w:cs="Helvetica"/>
-          <w:color w:val="2E3338"/>
-          <w:lang w:val="en-GB"/>
-        </w:rPr>
-        <w:t xml:space="preserve">After changing from dual to </w:t>
+          <w:lang w:val="en-GB"/>
+        </w:rPr>
+        <w:t xml:space="preserve">Arber </w:t>
       </w:r>
       <w:proofErr w:type="spellStart"/>
-      <w:r>
-        <w:rPr>
-          <w:rFonts w:ascii="Helvetica" w:hAnsi="Helvetica" w:cs="Helvetica"/>
-          <w:color w:val="2E3338"/>
-          <w:lang w:val="en-GB"/>
-        </w:rPr>
-        <w:t>vollzeit</w:t>
-      </w:r>
-      <w:proofErr w:type="spellEnd"/>
-      <w:r>
-        <w:rPr>
-          <w:rFonts w:ascii="Helvetica" w:hAnsi="Helvetica" w:cs="Helvetica"/>
-          <w:color w:val="2E3338"/>
-          <w:lang w:val="en-GB"/>
-        </w:rPr>
-        <w:t xml:space="preserve"> I had to pick an Innovation Lab Team to </w:t>
-      </w:r>
-      <w:proofErr w:type="gramStart"/>
-      <w:r>
-        <w:rPr>
-          <w:rFonts w:ascii="Helvetica" w:hAnsi="Helvetica" w:cs="Helvetica"/>
-          <w:color w:val="2E3338"/>
-          <w:lang w:val="en-GB"/>
-        </w:rPr>
-        <w:t>join</w:t>
-      </w:r>
-      <w:proofErr w:type="gramEnd"/>
-      <w:r>
-        <w:rPr>
-          <w:rFonts w:ascii="Helvetica" w:hAnsi="Helvetica" w:cs="Helvetica"/>
-          <w:color w:val="2E3338"/>
-          <w:lang w:val="en-GB"/>
-        </w:rPr>
-        <w:t xml:space="preserve"> and I thought that a Git based Game sounds like fun and that I could learn something about Git along the way too. Since Innovation Lab was never in presence we mostly communicated via our discord or if we need something from Mr </w:t>
-      </w:r>
-      <w:proofErr w:type="spellStart"/>
-      <w:r>
-        <w:rPr>
-          <w:rFonts w:ascii="Helvetica" w:hAnsi="Helvetica" w:cs="Helvetica"/>
-          <w:color w:val="2E3338"/>
-          <w:lang w:val="en-GB"/>
-        </w:rPr>
-        <w:t>Aichbauer</w:t>
-      </w:r>
-      <w:proofErr w:type="spellEnd"/>
-      <w:r>
-        <w:rPr>
-          <w:rFonts w:ascii="Helvetica" w:hAnsi="Helvetica" w:cs="Helvetica"/>
-          <w:color w:val="2E3338"/>
-          <w:lang w:val="en-GB"/>
-        </w:rPr>
-        <w:t xml:space="preserve"> via mail. </w:t>
-      </w:r>
-      <w:r>
-        <w:rPr>
-          <w:rFonts w:ascii="Helvetica" w:hAnsi="Helvetica" w:cs="Helvetica"/>
-          <w:color w:val="2E3338"/>
-          <w:lang w:val="en-GB"/>
-        </w:rPr>
-        <w:t xml:space="preserve">At the start of the semester, I had to get familiar with the already existing code. I also had to reintroduce myself to PHP and JavaScript again (which took longer than expected). After that I started my first and only task and had Problems testing. This took a bit longer to resolve since the overlapping free time between the team members was little. But after a bit of </w:t>
-      </w:r>
-      <w:proofErr w:type="gramStart"/>
-      <w:r>
-        <w:rPr>
-          <w:rFonts w:ascii="Helvetica" w:hAnsi="Helvetica" w:cs="Helvetica"/>
-          <w:color w:val="2E3338"/>
-          <w:lang w:val="en-GB"/>
-        </w:rPr>
-        <w:t>time</w:t>
-      </w:r>
-      <w:proofErr w:type="gramEnd"/>
-      <w:r>
-        <w:rPr>
-          <w:rFonts w:ascii="Helvetica" w:hAnsi="Helvetica" w:cs="Helvetica"/>
-          <w:color w:val="2E3338"/>
-          <w:lang w:val="en-GB"/>
-        </w:rPr>
-        <w:t xml:space="preserve"> we fixed the problem and I could test and debug my code. Through that I learned that you sometimes </w:t>
-      </w:r>
-      <w:proofErr w:type="gramStart"/>
-      <w:r>
-        <w:rPr>
-          <w:rFonts w:ascii="Helvetica" w:hAnsi="Helvetica" w:cs="Helvetica"/>
-          <w:color w:val="2E3338"/>
-          <w:lang w:val="en-GB"/>
-        </w:rPr>
-        <w:t>have to</w:t>
-      </w:r>
-      <w:proofErr w:type="gramEnd"/>
-      <w:r>
-        <w:rPr>
-          <w:rFonts w:ascii="Helvetica" w:hAnsi="Helvetica" w:cs="Helvetica"/>
-          <w:color w:val="2E3338"/>
-          <w:lang w:val="en-GB"/>
-        </w:rPr>
-        <w:t xml:space="preserve"> take extra time to look out if others need help, so they can finish their part of the work.</w:t>
-      </w:r>
-      <w:r>
-        <w:rPr>
-          <w:lang w:val="en-GB"/>
-        </w:rPr>
-        <w:t xml:space="preserve"> </w:t>
-      </w:r>
-    </w:p>
-    <w:p>
-      <w:pPr>
-        <w:spacing w:after="0" w:line="259" w:lineRule="auto"/>
-        <w:ind w:left="142" w:firstLine="0"/>
-        <w:rPr>
-          <w:lang w:val="en-GB"/>
-        </w:rPr>
-      </w:pPr>
-      <w:r>
-        <w:rPr>
-          <w:lang w:val="en-GB"/>
-        </w:rPr>
-        <w:t xml:space="preserve"> </w:t>
-      </w:r>
-    </w:p>
-    <w:p>
-      <w:pPr>
-        <w:ind w:left="137" w:right="188"/>
-        <w:rPr>
-          <w:lang w:val="en-GB"/>
-        </w:rPr>
-      </w:pPr>
       <w:r>
         <w:rPr>
           <w:b/>
           <w:bCs/>
           <w:lang w:val="en-GB"/>
         </w:rPr>
-        <w:t xml:space="preserve">Arber </w:t>
-      </w:r>
-      <w:proofErr w:type="spellStart"/>
+        <w:t>Bajraktari</w:t>
+      </w:r>
+      <w:proofErr w:type="spellEnd"/>
+      <w:r>
+        <w:rPr>
+          <w:lang w:val="en-GB"/>
+        </w:rPr>
+        <w:t>:</w:t>
+      </w:r>
+    </w:p>
+    <w:p>
+      <w:pPr>
+        <w:ind w:left="137" w:right="188"/>
+        <w:rPr>
+          <w:lang w:val="en-GB"/>
+        </w:rPr>
+      </w:pPr>
+    </w:p>
+    <w:p>
+      <w:pPr>
+        <w:rPr>
+          <w:lang w:val="en-GB"/>
+        </w:rPr>
+      </w:pPr>
+      <w:r>
+        <w:rPr>
+          <w:lang w:val="en-GB"/>
+        </w:rPr>
+        <w:t xml:space="preserve">This task changed with time, so I will walk through it. First of all, this is the first Semester I was part of this project, so it took me some time to understand how this project was created and worked. </w:t>
+      </w:r>
+    </w:p>
+    <w:p>
+      <w:pPr>
+        <w:rPr>
+          <w:lang w:val="en-GB"/>
+        </w:rPr>
+      </w:pPr>
+    </w:p>
+    <w:p>
+      <w:pPr>
+        <w:rPr>
+          <w:lang w:val="en-GB"/>
+        </w:rPr>
+      </w:pPr>
+      <w:r>
+        <w:rPr>
+          <w:lang w:val="en-GB"/>
+        </w:rPr>
+        <w:t xml:space="preserve">Then the first task was assigned. It was to add a challenge to the game. My colleague Lukas, had the same task as I did because he also joined the project this semester. We decided to do this together since these Challenges will be used together and we needed to be coordinated. </w:t>
+      </w:r>
+    </w:p>
+    <w:p>
+      <w:pPr>
+        <w:rPr>
+          <w:lang w:val="en-GB"/>
+        </w:rPr>
+      </w:pPr>
+    </w:p>
+    <w:p>
+      <w:pPr>
+        <w:rPr>
+          <w:lang w:val="en-GB"/>
+        </w:rPr>
+      </w:pPr>
+      <w:r>
+        <w:rPr>
+          <w:lang w:val="en-GB"/>
+        </w:rPr>
+        <w:t xml:space="preserve">After the creation of the Challenges it was time to implement them into the code. This is where the tricky part was. The JS file was created and worked fine for 1 Challenge. It took the data from the DB and it validated them with what the user entered. But, when I tried to insert the second Challenge, I noticed that this script was prepared for 1 Challenge only. It was good, not completely hard-coded but also not automated. </w:t>
+      </w:r>
+    </w:p>
+    <w:p>
+      <w:pPr>
+        <w:rPr>
+          <w:lang w:val="en-GB"/>
+        </w:rPr>
+      </w:pPr>
+    </w:p>
+    <w:p>
+      <w:pPr>
+        <w:rPr>
+          <w:lang w:val="en-GB"/>
+        </w:rPr>
+      </w:pPr>
+      <w:r>
+        <w:rPr>
+          <w:lang w:val="en-GB"/>
+        </w:rPr>
+        <w:t>That’s why I took the task of automating this script so that we wouldn’t need to add each Challenge manually. After the automation of the script, all you need to do in order to add a Challenge, is to simply add it on the DB, and then it will be created and also validated on the Website without any extra effort.</w:t>
+      </w:r>
+    </w:p>
+    <w:p>
+      <w:pPr>
+        <w:rPr>
+          <w:lang w:val="en-GB"/>
+        </w:rPr>
+      </w:pPr>
+    </w:p>
+    <w:p>
+      <w:pPr>
+        <w:ind w:left="137" w:right="188"/>
+        <w:rPr>
+          <w:lang w:val="en-GB"/>
+        </w:rPr>
+      </w:pPr>
+      <w:r>
+        <w:rPr>
+          <w:lang w:val="en-GB"/>
+        </w:rPr>
+        <w:t>It was fun reading the code of another colleague and then trying to understand it and amend it. It was different than changing your code, and I think it is a necessary experience to have, especially in IT.</w:t>
+      </w:r>
+    </w:p>
+    <w:p>
+      <w:pPr>
+        <w:ind w:left="137" w:right="188"/>
+        <w:rPr>
+          <w:lang w:val="en-GB"/>
+        </w:rPr>
+      </w:pPr>
+    </w:p>
+    <w:p>
+      <w:pPr>
+        <w:ind w:left="137" w:right="188"/>
+        <w:rPr>
+          <w:lang w:val="en-GB"/>
+        </w:rPr>
+      </w:pPr>
       <w:r>
         <w:rPr>
           <w:b/>
           <w:bCs/>
           <w:lang w:val="en-GB"/>
         </w:rPr>
-        <w:t>Bajraktari</w:t>
-      </w:r>
-      <w:proofErr w:type="spellEnd"/>
-      <w:r>
-        <w:rPr>
-          <w:lang w:val="en-GB"/>
-        </w:rPr>
-        <w:t>:</w:t>
-      </w:r>
-    </w:p>
-    <w:p>
-      <w:pPr>
-        <w:ind w:left="137" w:right="188"/>
-        <w:rPr>
-          <w:lang w:val="en-GB"/>
-        </w:rPr>
-      </w:pPr>
-    </w:p>
-    <w:p>
-      <w:pPr>
-        <w:rPr>
-          <w:lang w:val="en-GB"/>
-        </w:rPr>
-      </w:pPr>
-      <w:r>
-        <w:rPr>
-          <w:lang w:val="en-GB"/>
-        </w:rPr>
-        <w:t xml:space="preserve">This task changed with time, so I will walk through it. </w:t>
-      </w:r>
-      <w:proofErr w:type="gramStart"/>
-      <w:r>
-        <w:rPr>
-          <w:lang w:val="en-GB"/>
-        </w:rPr>
-        <w:t>First of all</w:t>
-      </w:r>
-      <w:proofErr w:type="gramEnd"/>
-      <w:r>
-        <w:rPr>
-          <w:lang w:val="en-GB"/>
-        </w:rPr>
-        <w:t xml:space="preserve">, this is the first Semester I was part of this project, so it took me some time to understand how this project was created and worked. </w:t>
-      </w:r>
-    </w:p>
-    <w:p>
-      <w:pPr>
-        <w:rPr>
-          <w:lang w:val="en-GB"/>
-        </w:rPr>
-      </w:pPr>
-    </w:p>
-    <w:p>
-      <w:pPr>
-        <w:rPr>
-          <w:lang w:val="en-GB"/>
-        </w:rPr>
-      </w:pPr>
-      <w:r>
-        <w:rPr>
-          <w:lang w:val="en-GB"/>
-        </w:rPr>
-        <w:t xml:space="preserve">Then the first task was assigned. It was to add a challenge to the game. </w:t>
-      </w:r>
-      <w:proofErr w:type="gramStart"/>
-      <w:r>
-        <w:rPr>
-          <w:lang w:val="en-GB"/>
-        </w:rPr>
-        <w:t>My colleague Lukas,</w:t>
-      </w:r>
-      <w:proofErr w:type="gramEnd"/>
-      <w:r>
-        <w:rPr>
-          <w:lang w:val="en-GB"/>
-        </w:rPr>
-        <w:t xml:space="preserve"> had the same task as I did because he also joined the project this semester. We decided to do this together since these Challenges will be used together and we needed to be coordinated. </w:t>
-      </w:r>
-    </w:p>
-    <w:p>
-      <w:pPr>
-        <w:rPr>
-          <w:lang w:val="en-GB"/>
-        </w:rPr>
-      </w:pPr>
-    </w:p>
-    <w:p>
-      <w:pPr>
-        <w:rPr>
-          <w:lang w:val="en-GB"/>
-        </w:rPr>
-      </w:pPr>
-      <w:r>
-        <w:rPr>
-          <w:lang w:val="en-GB"/>
-        </w:rPr>
-        <w:t xml:space="preserve">After the creation of the </w:t>
-      </w:r>
-      <w:proofErr w:type="gramStart"/>
-      <w:r>
-        <w:rPr>
-          <w:lang w:val="en-GB"/>
-        </w:rPr>
-        <w:t>Challenges</w:t>
-      </w:r>
-      <w:proofErr w:type="gramEnd"/>
-      <w:r>
-        <w:rPr>
-          <w:lang w:val="en-GB"/>
-        </w:rPr>
-        <w:t xml:space="preserve"> it was time to implement them into the code. This is where the tricky part was. The JS file was created and worked fine for 1 Challenge. It took the data from the </w:t>
-      </w:r>
-      <w:proofErr w:type="gramStart"/>
-      <w:r>
-        <w:rPr>
-          <w:lang w:val="en-GB"/>
-        </w:rPr>
-        <w:t>DB</w:t>
-      </w:r>
-      <w:proofErr w:type="gramEnd"/>
-      <w:r>
-        <w:rPr>
-          <w:lang w:val="en-GB"/>
-        </w:rPr>
-        <w:t xml:space="preserve"> and it validated them with what the user entered. But, when I tried to insert the second Challenge, I noticed that this script was prepared for 1 Challenge only. It was good, not completely hard-coded but also not automated. </w:t>
-      </w:r>
-    </w:p>
-    <w:p>
-      <w:pPr>
-        <w:rPr>
-          <w:lang w:val="en-GB"/>
-        </w:rPr>
-      </w:pPr>
-    </w:p>
-    <w:p>
-      <w:pPr>
-        <w:rPr>
-          <w:lang w:val="en-GB"/>
-        </w:rPr>
-      </w:pPr>
-      <w:r>
-        <w:rPr>
-          <w:lang w:val="en-GB"/>
-        </w:rPr>
-        <w:t xml:space="preserve">That’s why I took the task of automating this script so that we wouldn’t need to add each Challenge manually. After the automation of the script, all you need to do </w:t>
-      </w:r>
-      <w:proofErr w:type="gramStart"/>
-      <w:r>
-        <w:rPr>
-          <w:lang w:val="en-GB"/>
-        </w:rPr>
-        <w:t>in order to</w:t>
-      </w:r>
-      <w:proofErr w:type="gramEnd"/>
-      <w:r>
-        <w:rPr>
-          <w:lang w:val="en-GB"/>
-        </w:rPr>
-        <w:t xml:space="preserve"> add a Challenge, is to simply add it on the DB, and then it will be created and also validated on the Website without any extra effort.</w:t>
-      </w:r>
-    </w:p>
-    <w:p>
-      <w:pPr>
-        <w:rPr>
-          <w:lang w:val="en-GB"/>
-        </w:rPr>
-      </w:pPr>
-    </w:p>
-    <w:p>
-      <w:pPr>
-        <w:ind w:left="137" w:right="188"/>
-        <w:rPr>
-          <w:lang w:val="en-GB"/>
-        </w:rPr>
-      </w:pPr>
-      <w:r>
-        <w:rPr>
-          <w:lang w:val="en-GB"/>
-        </w:rPr>
-        <w:t>It was fun reading the code of another colleague and then trying to understand it and amend it. It was different than changing your code, and I think it is a necessary experience to have, especially in IT.</w:t>
-      </w:r>
-    </w:p>
-    <w:p>
-      <w:pPr>
-        <w:ind w:left="137" w:right="188"/>
-        <w:rPr>
-          <w:lang w:val="en-GB"/>
-        </w:rPr>
-      </w:pPr>
-    </w:p>
-    <w:p>
-      <w:pPr>
-        <w:ind w:left="137" w:right="188"/>
-        <w:rPr>
-          <w:lang w:val="en-GB"/>
-        </w:rPr>
-      </w:pPr>
+        <w:t xml:space="preserve">Lukas </w:t>
+      </w:r>
+      <w:proofErr w:type="spellStart"/>
       <w:r>
         <w:rPr>
           <w:b/>
           <w:bCs/>
           <w:lang w:val="en-GB"/>
         </w:rPr>
-        <w:t xml:space="preserve">Lukas </w:t>
-      </w:r>
-      <w:proofErr w:type="spellStart"/>
-      <w:r>
-        <w:rPr>
-          <w:b/>
-          <w:bCs/>
-          <w:lang w:val="en-GB"/>
-        </w:rPr>
         <w:t>Grassl</w:t>
       </w:r>
       <w:proofErr w:type="spellEnd"/>
@@ -8967,21 +7404,7 @@
         <w:rPr>
           <w:lang w:val="en-GB"/>
         </w:rPr>
-        <w:t xml:space="preserve"> of the database, which took me some time to fix. Only after I got everything running on my </w:t>
-      </w:r>
-      <w:proofErr w:type="gramStart"/>
-      <w:r>
-        <w:rPr>
-          <w:lang w:val="en-GB"/>
-        </w:rPr>
-        <w:t>machine</w:t>
-      </w:r>
-      <w:proofErr w:type="gramEnd"/>
-      <w:r>
-        <w:rPr>
-          <w:lang w:val="en-GB"/>
-        </w:rPr>
-        <w:t xml:space="preserve"> I could start doing new features for the website.</w:t>
+        <w:t xml:space="preserve"> of the database, which took me some time to fix. Only after I got everything running on my machine I could start doing new features for the website.</w:t>
       </w:r>
     </w:p>
     <w:p>
@@ -9028,21 +7451,7 @@
         <w:rPr>
           <w:lang w:val="en-GB"/>
         </w:rPr>
-        <w:t xml:space="preserve">Eventually, the website is supposed to be hosted on the FHTW web servers, so we had to ask the IT support for web space with PHP and a MySQL database on it. Once I received an answer, I tried to transfer the whole project to run there. After that, one could view the login page of our website, but the connection to the database could not be established. I tried to update our code to be adapted to the new hosting </w:t>
-      </w:r>
-      <w:proofErr w:type="gramStart"/>
-      <w:r>
-        <w:rPr>
-          <w:lang w:val="en-GB"/>
-        </w:rPr>
-        <w:t>platform</w:t>
-      </w:r>
-      <w:proofErr w:type="gramEnd"/>
-      <w:r>
-        <w:rPr>
-          <w:lang w:val="en-GB"/>
-        </w:rPr>
-        <w:t xml:space="preserve"> but I could not get it to work just now.</w:t>
+        <w:t>Eventually, the website is supposed to be hosted on the FHTW web servers, so we had to ask the IT support for web space with PHP and a MySQL database on it. Once I received an answer, I tried to transfer the whole project to run there. After that, one could view the login page of our website, but the connection to the database could not be established. I tried to update our code to be adapted to the new hosting platform but I could not get it to work just now.</w:t>
       </w:r>
     </w:p>
     <w:p>
@@ -9336,9 +7745,9 @@
       </w:r>
     </w:p>
     <w:sectPr>
-      <w:footerReference w:type="even" r:id="rId42"/>
-      <w:footerReference w:type="default" r:id="rId43"/>
-      <w:footerReference w:type="first" r:id="rId44"/>
+      <w:footerReference w:type="even" r:id="rId36"/>
+      <w:footerReference w:type="default" r:id="rId37"/>
+      <w:footerReference w:type="first" r:id="rId38"/>
       <w:pgSz w:w="11910" w:h="16840"/>
       <w:pgMar w:top="1135" w:right="394" w:bottom="986" w:left="971" w:header="720" w:footer="720" w:gutter="0"/>
       <w:cols w:space="720"/>

</xml_diff>